<commit_message>
requisitos y analisis de requisitos listos
</commit_message>
<xml_diff>
--- a/02_Diseño/Analisis_de_requisitos_BODY_FACTORY_GYM.docx
+++ b/02_Diseño/Analisis_de_requisitos_BODY_FACTORY_GYM.docx
@@ -1,6 +1,6 @@
 
 <file path=word/document.xml><?xml version="1.0" encoding="utf-8"?>
-<w:document xmlns:wpc="http://schemas.microsoft.com/office/word/2010/wordprocessingCanvas" xmlns:mc="http://schemas.openxmlformats.org/markup-compatibility/2006" xmlns:o="urn:schemas-microsoft-com:office:office" xmlns:r="http://schemas.openxmlformats.org/officeDocument/2006/relationships" xmlns:m="http://schemas.openxmlformats.org/officeDocument/2006/math" xmlns:v="urn:schemas-microsoft-com:vml" xmlns:wp14="http://schemas.microsoft.com/office/word/2010/wordprocessingDrawing" xmlns:wp="http://schemas.openxmlformats.org/drawingml/2006/wordprocessingDrawing" xmlns:w10="urn:schemas-microsoft-com:office:word" xmlns:w="http://schemas.openxmlformats.org/wordprocessingml/2006/main" xmlns:w14="http://schemas.microsoft.com/office/word/2010/wordml" xmlns:w15="http://schemas.microsoft.com/office/word/2012/wordml" xmlns:wpg="http://schemas.microsoft.com/office/word/2010/wordprocessingGroup" xmlns:wpi="http://schemas.microsoft.com/office/word/2010/wordprocessingInk" xmlns:wne="http://schemas.microsoft.com/office/word/2006/wordml" xmlns:wps="http://schemas.microsoft.com/office/word/2010/wordprocessingShape" mc:Ignorable="w14 w15 wp14">
+<w:document xmlns:wpc="http://schemas.microsoft.com/office/word/2010/wordprocessingCanvas" xmlns:cx="http://schemas.microsoft.com/office/drawing/2014/chartex" xmlns:mc="http://schemas.openxmlformats.org/markup-compatibility/2006" xmlns:o="urn:schemas-microsoft-com:office:office" xmlns:r="http://schemas.openxmlformats.org/officeDocument/2006/relationships" xmlns:m="http://schemas.openxmlformats.org/officeDocument/2006/math" xmlns:v="urn:schemas-microsoft-com:vml" xmlns:wp14="http://schemas.microsoft.com/office/word/2010/wordprocessingDrawing" xmlns:wp="http://schemas.openxmlformats.org/drawingml/2006/wordprocessingDrawing" xmlns:w10="urn:schemas-microsoft-com:office:word" xmlns:w="http://schemas.openxmlformats.org/wordprocessingml/2006/main" xmlns:w14="http://schemas.microsoft.com/office/word/2010/wordml" xmlns:w15="http://schemas.microsoft.com/office/word/2012/wordml" xmlns:w16se="http://schemas.microsoft.com/office/word/2015/wordml/symex" xmlns:wpg="http://schemas.microsoft.com/office/word/2010/wordprocessingGroup" xmlns:wpi="http://schemas.microsoft.com/office/word/2010/wordprocessingInk" xmlns:wne="http://schemas.microsoft.com/office/word/2006/wordml" xmlns:wps="http://schemas.microsoft.com/office/word/2010/wordprocessingShape" mc:Ignorable="w14 w15 w16se wp14">
   <w:body>
     <w:p>
       <w:pPr>
@@ -11,7 +11,7 @@
       <w:r>
         <w:rPr>
           <w:noProof/>
-          <w:lang w:eastAsia="es-ES"/>
+          <w:lang w:val="es-419" w:eastAsia="es-419"/>
         </w:rPr>
         <w:drawing>
           <wp:inline distT="0" distB="0" distL="0" distR="0" wp14:anchorId="7E812D37" wp14:editId="3CB08CD8">
@@ -164,6 +164,7 @@
         </w:rPr>
       </w:pPr>
       <w:bookmarkStart w:id="0" w:name="_Toc485647129"/>
+      <w:bookmarkStart w:id="1" w:name="_Toc523685843"/>
       <w:r>
         <w:rPr>
           <w:rFonts w:ascii="Arial" w:eastAsia="Arial" w:hAnsi="Arial" w:cs="Arial"/>
@@ -192,7 +193,7 @@
           <w:rFonts w:ascii="Arial" w:eastAsia="Arial" w:hAnsi="Arial" w:cs="Arial"/>
           <w:szCs w:val="44"/>
         </w:rPr>
-        <w:t xml:space="preserve"> </w:t>
+        <w:t xml:space="preserve"> Fitness </w:t>
       </w:r>
       <w:proofErr w:type="spellStart"/>
       <w:r>
@@ -200,7 +201,7 @@
           <w:rFonts w:ascii="Arial" w:eastAsia="Arial" w:hAnsi="Arial" w:cs="Arial"/>
           <w:szCs w:val="44"/>
         </w:rPr>
-        <w:t>Fitness</w:t>
+        <w:t>Gym</w:t>
       </w:r>
       <w:proofErr w:type="spellEnd"/>
       <w:r>
@@ -208,25 +209,10 @@
           <w:rFonts w:ascii="Arial" w:eastAsia="Arial" w:hAnsi="Arial" w:cs="Arial"/>
           <w:szCs w:val="44"/>
         </w:rPr>
-        <w:t xml:space="preserve"> </w:t>
-      </w:r>
-      <w:proofErr w:type="spellStart"/>
-      <w:r>
-        <w:rPr>
-          <w:rFonts w:ascii="Arial" w:eastAsia="Arial" w:hAnsi="Arial" w:cs="Arial"/>
-          <w:szCs w:val="44"/>
-        </w:rPr>
-        <w:t>Gym</w:t>
-      </w:r>
-      <w:proofErr w:type="spellEnd"/>
-      <w:r>
-        <w:rPr>
-          <w:rFonts w:ascii="Arial" w:eastAsia="Arial" w:hAnsi="Arial" w:cs="Arial"/>
-          <w:szCs w:val="44"/>
-        </w:rPr>
         <w:t>.</w:t>
       </w:r>
       <w:bookmarkEnd w:id="0"/>
+      <w:bookmarkEnd w:id="1"/>
     </w:p>
     <w:p>
       <w:pPr>
@@ -244,25 +230,7 @@
           <w:sz w:val="32"/>
           <w:szCs w:val="32"/>
         </w:rPr>
-        <w:t>&lt;&lt;</w:t>
-      </w:r>
-      <w:proofErr w:type="gramStart"/>
-      <w:r>
-        <w:rPr>
-          <w:rFonts w:ascii="Arial" w:eastAsia="Arial" w:hAnsi="Arial" w:cs="Arial"/>
-          <w:sz w:val="32"/>
-          <w:szCs w:val="32"/>
-        </w:rPr>
-        <w:t>versión</w:t>
-      </w:r>
-      <w:proofErr w:type="gramEnd"/>
-      <w:r>
-        <w:rPr>
-          <w:rFonts w:ascii="Arial" w:eastAsia="Arial" w:hAnsi="Arial" w:cs="Arial"/>
-          <w:sz w:val="32"/>
-          <w:szCs w:val="32"/>
-        </w:rPr>
-        <w:t xml:space="preserve"> 1.0&gt;&gt;</w:t>
+        <w:t>&lt;&lt;versión 1.0&gt;&gt;</w:t>
       </w:r>
     </w:p>
     <w:p>
@@ -316,7 +284,7 @@
     </w:p>
     <w:p>
       <w:pPr>
-        <w:pStyle w:val="Puesto"/>
+        <w:pStyle w:val="Ttulo"/>
         <w:jc w:val="center"/>
         <w:rPr>
           <w:rFonts w:ascii="Arial" w:eastAsia="Arial" w:hAnsi="Arial" w:cs="Arial"/>
@@ -327,7 +295,7 @@
     </w:p>
     <w:p>
       <w:pPr>
-        <w:pStyle w:val="Puesto"/>
+        <w:pStyle w:val="Ttulo"/>
         <w:jc w:val="center"/>
         <w:rPr>
           <w:rFonts w:ascii="Arial" w:eastAsia="Arial" w:hAnsi="Arial" w:cs="Arial"/>
@@ -338,7 +306,7 @@
     </w:p>
     <w:p>
       <w:pPr>
-        <w:pStyle w:val="Puesto"/>
+        <w:pStyle w:val="Ttulo"/>
         <w:jc w:val="center"/>
         <w:rPr>
           <w:rFonts w:ascii="Arial" w:eastAsia="Arial" w:hAnsi="Arial" w:cs="Arial"/>
@@ -495,7 +463,10 @@
               </w:rPr>
             </w:pPr>
             <w:r>
-              <w:t>09/06/2017</w:t>
+              <w:rPr>
+                <w:rFonts w:ascii="Arial" w:eastAsia="Arial" w:hAnsi="Arial" w:cs="Arial"/>
+              </w:rPr>
+              <w:t>31/08/2018</w:t>
             </w:r>
           </w:p>
         </w:tc>
@@ -546,7 +517,7 @@
               </w:rPr>
             </w:pPr>
             <w:r>
-              <w:t>Cesar Cardozo, Gabriel Amaya</w:t>
+              <w:t>Cesar Cardozo</w:t>
             </w:r>
           </w:p>
         </w:tc>
@@ -606,7 +577,7 @@
       <w:sdtContent>
         <w:p>
           <w:pPr>
-            <w:pStyle w:val="TtulodeTDC"/>
+            <w:pStyle w:val="TtuloTDC"/>
             <w:rPr>
               <w:noProof/>
             </w:rPr>
@@ -635,13 +606,86 @@
               <w:noProof/>
               <w:color w:val="auto"/>
               <w:sz w:val="22"/>
-              <w:lang w:eastAsia="es-ES"/>
+              <w:lang w:val="es-419" w:eastAsia="es-419"/>
             </w:rPr>
           </w:pPr>
-          <w:hyperlink w:anchor="_Toc485647130" w:history="1">
+          <w:hyperlink w:anchor="_Toc523685843" w:history="1">
             <w:r>
               <w:rPr>
                 <w:rStyle w:val="Hipervnculo"/>
+                <w:rFonts w:ascii="Arial" w:eastAsia="Arial" w:hAnsi="Arial" w:cs="Arial"/>
+                <w:noProof/>
+              </w:rPr>
+              <w:t>Análisis de requisitos Body Fitness Gym.</w:t>
+            </w:r>
+            <w:r>
+              <w:rPr>
+                <w:noProof/>
+                <w:webHidden/>
+              </w:rPr>
+              <w:tab/>
+            </w:r>
+            <w:r>
+              <w:rPr>
+                <w:noProof/>
+                <w:webHidden/>
+              </w:rPr>
+              <w:fldChar w:fldCharType="begin"/>
+            </w:r>
+            <w:r>
+              <w:rPr>
+                <w:noProof/>
+                <w:webHidden/>
+              </w:rPr>
+              <w:instrText xml:space="preserve"> PAGEREF _Toc523685843 \h </w:instrText>
+            </w:r>
+            <w:r>
+              <w:rPr>
+                <w:noProof/>
+                <w:webHidden/>
+              </w:rPr>
+            </w:r>
+            <w:r>
+              <w:rPr>
+                <w:noProof/>
+                <w:webHidden/>
+              </w:rPr>
+              <w:fldChar w:fldCharType="separate"/>
+            </w:r>
+            <w:r>
+              <w:rPr>
+                <w:noProof/>
+                <w:webHidden/>
+              </w:rPr>
+              <w:t>1</w:t>
+            </w:r>
+            <w:r>
+              <w:rPr>
+                <w:noProof/>
+                <w:webHidden/>
+              </w:rPr>
+              <w:fldChar w:fldCharType="end"/>
+            </w:r>
+          </w:hyperlink>
+        </w:p>
+        <w:p>
+          <w:pPr>
+            <w:pStyle w:val="TDC1"/>
+            <w:tabs>
+              <w:tab w:val="right" w:leader="dot" w:pos="8494"/>
+            </w:tabs>
+            <w:rPr>
+              <w:rFonts w:eastAsiaTheme="minorEastAsia"/>
+              <w:noProof/>
+              <w:color w:val="auto"/>
+              <w:sz w:val="22"/>
+              <w:lang w:val="es-419" w:eastAsia="es-419"/>
+            </w:rPr>
+          </w:pPr>
+          <w:hyperlink w:anchor="_Toc523685844" w:history="1">
+            <w:r>
+              <w:rPr>
+                <w:rStyle w:val="Hipervnculo"/>
                 <w:noProof/>
               </w:rPr>
               <w:t>Análisis de requisitos Body Fitness Gym</w:t>
@@ -665,7 +709,7 @@
                 <w:noProof/>
                 <w:webHidden/>
               </w:rPr>
-              <w:instrText xml:space="preserve"> PAGEREF _Toc485647130 \h </w:instrText>
+              <w:instrText xml:space="preserve"> PAGEREF _Toc523685844 \h </w:instrText>
             </w:r>
             <w:r>
               <w:rPr>
@@ -708,10 +752,10 @@
               <w:noProof/>
               <w:color w:val="auto"/>
               <w:sz w:val="22"/>
-              <w:lang w:eastAsia="es-ES"/>
+              <w:lang w:val="es-419" w:eastAsia="es-419"/>
             </w:rPr>
           </w:pPr>
-          <w:hyperlink w:anchor="_Toc485647131" w:history="1">
+          <w:hyperlink w:anchor="_Toc523685845" w:history="1">
             <w:r>
               <w:rPr>
                 <w:rStyle w:val="Hipervnculo"/>
@@ -725,7 +769,7 @@
                 <w:noProof/>
                 <w:color w:val="auto"/>
                 <w:sz w:val="22"/>
-                <w:lang w:eastAsia="es-ES"/>
+                <w:lang w:val="es-419" w:eastAsia="es-419"/>
               </w:rPr>
               <w:tab/>
             </w:r>
@@ -755,7 +799,7 @@
                 <w:noProof/>
                 <w:webHidden/>
               </w:rPr>
-              <w:instrText xml:space="preserve"> PAGEREF _Toc485647131 \h </w:instrText>
+              <w:instrText xml:space="preserve"> PAGEREF _Toc523685845 \h </w:instrText>
             </w:r>
             <w:r>
               <w:rPr>
@@ -775,7 +819,7 @@
                 <w:noProof/>
                 <w:webHidden/>
               </w:rPr>
-              <w:t>6</w:t>
+              <w:t>5</w:t>
             </w:r>
             <w:r>
               <w:rPr>
@@ -798,10 +842,10 @@
               <w:noProof/>
               <w:color w:val="auto"/>
               <w:sz w:val="22"/>
-              <w:lang w:eastAsia="es-ES"/>
+              <w:lang w:val="es-419" w:eastAsia="es-419"/>
             </w:rPr>
           </w:pPr>
-          <w:hyperlink w:anchor="_Toc485647132" w:history="1">
+          <w:hyperlink w:anchor="_Toc523685846" w:history="1">
             <w:r>
               <w:rPr>
                 <w:rStyle w:val="Hipervnculo"/>
@@ -815,7 +859,7 @@
                 <w:noProof/>
                 <w:color w:val="auto"/>
                 <w:sz w:val="22"/>
-                <w:lang w:eastAsia="es-ES"/>
+                <w:lang w:val="es-419" w:eastAsia="es-419"/>
               </w:rPr>
               <w:tab/>
             </w:r>
@@ -845,7 +889,7 @@
                 <w:noProof/>
                 <w:webHidden/>
               </w:rPr>
-              <w:instrText xml:space="preserve"> PAGEREF _Toc485647132 \h </w:instrText>
+              <w:instrText xml:space="preserve"> PAGEREF _Toc523685846 \h </w:instrText>
             </w:r>
             <w:r>
               <w:rPr>
@@ -888,10 +932,10 @@
               <w:noProof/>
               <w:color w:val="auto"/>
               <w:sz w:val="22"/>
-              <w:lang w:eastAsia="es-ES"/>
+              <w:lang w:val="es-419" w:eastAsia="es-419"/>
             </w:rPr>
           </w:pPr>
-          <w:hyperlink w:anchor="_Toc485647133" w:history="1">
+          <w:hyperlink w:anchor="_Toc523685847" w:history="1">
             <w:r>
               <w:rPr>
                 <w:rStyle w:val="Hipervnculo"/>
@@ -906,7 +950,7 @@
                 <w:noProof/>
                 <w:color w:val="auto"/>
                 <w:sz w:val="22"/>
-                <w:lang w:eastAsia="es-ES"/>
+                <w:lang w:val="es-419" w:eastAsia="es-419"/>
               </w:rPr>
               <w:tab/>
             </w:r>
@@ -937,7 +981,7 @@
                 <w:noProof/>
                 <w:webHidden/>
               </w:rPr>
-              <w:instrText xml:space="preserve"> PAGEREF _Toc485647133 \h </w:instrText>
+              <w:instrText xml:space="preserve"> PAGEREF _Toc523685847 \h </w:instrText>
             </w:r>
             <w:r>
               <w:rPr>
@@ -957,7 +1001,7 @@
                 <w:noProof/>
                 <w:webHidden/>
               </w:rPr>
-              <w:t>7</w:t>
+              <w:t>6</w:t>
             </w:r>
             <w:r>
               <w:rPr>
@@ -980,10 +1024,10 @@
               <w:noProof/>
               <w:color w:val="auto"/>
               <w:sz w:val="22"/>
-              <w:lang w:eastAsia="es-ES"/>
+              <w:lang w:val="es-419" w:eastAsia="es-419"/>
             </w:rPr>
           </w:pPr>
-          <w:hyperlink w:anchor="_Toc485647134" w:history="1">
+          <w:hyperlink w:anchor="_Toc523685848" w:history="1">
             <w:r>
               <w:rPr>
                 <w:rStyle w:val="Hipervnculo"/>
@@ -998,7 +1042,7 @@
                 <w:noProof/>
                 <w:color w:val="auto"/>
                 <w:sz w:val="22"/>
-                <w:lang w:eastAsia="es-ES"/>
+                <w:lang w:val="es-419" w:eastAsia="es-419"/>
               </w:rPr>
               <w:tab/>
             </w:r>
@@ -1029,7 +1073,7 @@
                 <w:noProof/>
                 <w:webHidden/>
               </w:rPr>
-              <w:instrText xml:space="preserve"> PAGEREF _Toc485647134 \h </w:instrText>
+              <w:instrText xml:space="preserve"> PAGEREF _Toc523685848 \h </w:instrText>
             </w:r>
             <w:r>
               <w:rPr>
@@ -1072,10 +1116,10 @@
               <w:noProof/>
               <w:color w:val="auto"/>
               <w:sz w:val="22"/>
-              <w:lang w:eastAsia="es-ES"/>
+              <w:lang w:val="es-419" w:eastAsia="es-419"/>
             </w:rPr>
           </w:pPr>
-          <w:hyperlink w:anchor="_Toc485647135" w:history="1">
+          <w:hyperlink w:anchor="_Toc523685849" w:history="1">
             <w:r>
               <w:rPr>
                 <w:rStyle w:val="Hipervnculo"/>
@@ -1090,7 +1134,7 @@
                 <w:noProof/>
                 <w:color w:val="auto"/>
                 <w:sz w:val="22"/>
-                <w:lang w:eastAsia="es-ES"/>
+                <w:lang w:val="es-419" w:eastAsia="es-419"/>
               </w:rPr>
               <w:tab/>
             </w:r>
@@ -1121,7 +1165,7 @@
                 <w:noProof/>
                 <w:webHidden/>
               </w:rPr>
-              <w:instrText xml:space="preserve"> PAGEREF _Toc485647135 \h </w:instrText>
+              <w:instrText xml:space="preserve"> PAGEREF _Toc523685849 \h </w:instrText>
             </w:r>
             <w:r>
               <w:rPr>
@@ -1141,7 +1185,7 @@
                 <w:noProof/>
                 <w:webHidden/>
               </w:rPr>
-              <w:t>8</w:t>
+              <w:t>7</w:t>
             </w:r>
             <w:r>
               <w:rPr>
@@ -1164,10 +1208,10 @@
               <w:noProof/>
               <w:color w:val="auto"/>
               <w:sz w:val="22"/>
-              <w:lang w:eastAsia="es-ES"/>
+              <w:lang w:val="es-419" w:eastAsia="es-419"/>
             </w:rPr>
           </w:pPr>
-          <w:hyperlink w:anchor="_Toc485647136" w:history="1">
+          <w:hyperlink w:anchor="_Toc523685850" w:history="1">
             <w:r>
               <w:rPr>
                 <w:rStyle w:val="Hipervnculo"/>
@@ -1181,7 +1225,7 @@
                 <w:noProof/>
                 <w:color w:val="auto"/>
                 <w:sz w:val="22"/>
-                <w:lang w:eastAsia="es-ES"/>
+                <w:lang w:val="es-419" w:eastAsia="es-419"/>
               </w:rPr>
               <w:tab/>
             </w:r>
@@ -1211,7 +1255,7 @@
                 <w:noProof/>
                 <w:webHidden/>
               </w:rPr>
-              <w:instrText xml:space="preserve"> PAGEREF _Toc485647136 \h </w:instrText>
+              <w:instrText xml:space="preserve"> PAGEREF _Toc523685850 \h </w:instrText>
             </w:r>
             <w:r>
               <w:rPr>
@@ -1254,10 +1298,10 @@
               <w:noProof/>
               <w:color w:val="auto"/>
               <w:sz w:val="22"/>
-              <w:lang w:eastAsia="es-ES"/>
+              <w:lang w:val="es-419" w:eastAsia="es-419"/>
             </w:rPr>
           </w:pPr>
-          <w:hyperlink w:anchor="_Toc485647138" w:history="1">
+          <w:hyperlink w:anchor="_Toc523685852" w:history="1">
             <w:r>
               <w:rPr>
                 <w:rStyle w:val="Hipervnculo"/>
@@ -1271,7 +1315,7 @@
                 <w:noProof/>
                 <w:color w:val="auto"/>
                 <w:sz w:val="22"/>
-                <w:lang w:eastAsia="es-ES"/>
+                <w:lang w:val="es-419" w:eastAsia="es-419"/>
               </w:rPr>
               <w:tab/>
             </w:r>
@@ -1301,7 +1345,7 @@
                 <w:noProof/>
                 <w:webHidden/>
               </w:rPr>
-              <w:instrText xml:space="preserve"> PAGEREF _Toc485647138 \h </w:instrText>
+              <w:instrText xml:space="preserve"> PAGEREF _Toc523685852 \h </w:instrText>
             </w:r>
             <w:r>
               <w:rPr>
@@ -1344,10 +1388,10 @@
               <w:noProof/>
               <w:color w:val="auto"/>
               <w:sz w:val="22"/>
-              <w:lang w:eastAsia="es-ES"/>
+              <w:lang w:val="es-419" w:eastAsia="es-419"/>
             </w:rPr>
           </w:pPr>
-          <w:hyperlink w:anchor="_Toc485647140" w:history="1">
+          <w:hyperlink w:anchor="_Toc523685854" w:history="1">
             <w:r>
               <w:rPr>
                 <w:rStyle w:val="Hipervnculo"/>
@@ -1361,7 +1405,7 @@
                 <w:noProof/>
                 <w:color w:val="auto"/>
                 <w:sz w:val="22"/>
-                <w:lang w:eastAsia="es-ES"/>
+                <w:lang w:val="es-419" w:eastAsia="es-419"/>
               </w:rPr>
               <w:tab/>
             </w:r>
@@ -1391,7 +1435,7 @@
                 <w:noProof/>
                 <w:webHidden/>
               </w:rPr>
-              <w:instrText xml:space="preserve"> PAGEREF _Toc485647140 \h </w:instrText>
+              <w:instrText xml:space="preserve"> PAGEREF _Toc523685854 \h </w:instrText>
             </w:r>
             <w:r>
               <w:rPr>
@@ -1434,10 +1478,10 @@
               <w:noProof/>
               <w:color w:val="auto"/>
               <w:sz w:val="22"/>
-              <w:lang w:eastAsia="es-ES"/>
+              <w:lang w:val="es-419" w:eastAsia="es-419"/>
             </w:rPr>
           </w:pPr>
-          <w:hyperlink w:anchor="_Toc485647142" w:history="1">
+          <w:hyperlink w:anchor="_Toc523685856" w:history="1">
             <w:r>
               <w:rPr>
                 <w:rStyle w:val="Hipervnculo"/>
@@ -1451,7 +1495,7 @@
                 <w:noProof/>
                 <w:color w:val="auto"/>
                 <w:sz w:val="22"/>
-                <w:lang w:eastAsia="es-ES"/>
+                <w:lang w:val="es-419" w:eastAsia="es-419"/>
               </w:rPr>
               <w:tab/>
             </w:r>
@@ -1481,7 +1525,7 @@
                 <w:noProof/>
                 <w:webHidden/>
               </w:rPr>
-              <w:instrText xml:space="preserve"> PAGEREF _Toc485647142 \h </w:instrText>
+              <w:instrText xml:space="preserve"> PAGEREF _Toc523685856 \h </w:instrText>
             </w:r>
             <w:r>
               <w:rPr>
@@ -1524,10 +1568,10 @@
               <w:noProof/>
               <w:color w:val="auto"/>
               <w:sz w:val="22"/>
-              <w:lang w:eastAsia="es-ES"/>
+              <w:lang w:val="es-419" w:eastAsia="es-419"/>
             </w:rPr>
           </w:pPr>
-          <w:hyperlink w:anchor="_Toc485647143" w:history="1">
+          <w:hyperlink w:anchor="_Toc523685857" w:history="1">
             <w:r>
               <w:rPr>
                 <w:rStyle w:val="Hipervnculo"/>
@@ -1541,7 +1585,7 @@
                 <w:noProof/>
                 <w:color w:val="auto"/>
                 <w:sz w:val="22"/>
-                <w:lang w:eastAsia="es-ES"/>
+                <w:lang w:val="es-419" w:eastAsia="es-419"/>
               </w:rPr>
               <w:tab/>
             </w:r>
@@ -1571,7 +1615,7 @@
                 <w:noProof/>
                 <w:webHidden/>
               </w:rPr>
-              <w:instrText xml:space="preserve"> PAGEREF _Toc485647143 \h </w:instrText>
+              <w:instrText xml:space="preserve"> PAGEREF _Toc523685857 \h </w:instrText>
             </w:r>
             <w:r>
               <w:rPr>
@@ -1614,10 +1658,10 @@
               <w:noProof/>
               <w:color w:val="auto"/>
               <w:sz w:val="22"/>
-              <w:lang w:eastAsia="es-ES"/>
+              <w:lang w:val="es-419" w:eastAsia="es-419"/>
             </w:rPr>
           </w:pPr>
-          <w:hyperlink w:anchor="_Toc485647144" w:history="1">
+          <w:hyperlink w:anchor="_Toc523685858" w:history="1">
             <w:r>
               <w:rPr>
                 <w:rStyle w:val="Hipervnculo"/>
@@ -1631,7 +1675,7 @@
                 <w:noProof/>
                 <w:color w:val="auto"/>
                 <w:sz w:val="22"/>
-                <w:lang w:eastAsia="es-ES"/>
+                <w:lang w:val="es-419" w:eastAsia="es-419"/>
               </w:rPr>
               <w:tab/>
             </w:r>
@@ -1661,7 +1705,7 @@
                 <w:noProof/>
                 <w:webHidden/>
               </w:rPr>
-              <w:instrText xml:space="preserve"> PAGEREF _Toc485647144 \h </w:instrText>
+              <w:instrText xml:space="preserve"> PAGEREF _Toc523685858 \h </w:instrText>
             </w:r>
             <w:r>
               <w:rPr>
@@ -1704,10 +1748,10 @@
               <w:noProof/>
               <w:color w:val="auto"/>
               <w:sz w:val="22"/>
-              <w:lang w:eastAsia="es-ES"/>
+              <w:lang w:val="es-419" w:eastAsia="es-419"/>
             </w:rPr>
           </w:pPr>
-          <w:hyperlink w:anchor="_Toc485647145" w:history="1">
+          <w:hyperlink w:anchor="_Toc523685859" w:history="1">
             <w:r>
               <w:rPr>
                 <w:rStyle w:val="Hipervnculo"/>
@@ -1721,7 +1765,7 @@
                 <w:noProof/>
                 <w:color w:val="auto"/>
                 <w:sz w:val="22"/>
-                <w:lang w:eastAsia="es-ES"/>
+                <w:lang w:val="es-419" w:eastAsia="es-419"/>
               </w:rPr>
               <w:tab/>
             </w:r>
@@ -1751,7 +1795,7 @@
                 <w:noProof/>
                 <w:webHidden/>
               </w:rPr>
-              <w:instrText xml:space="preserve"> PAGEREF _Toc485647145 \h </w:instrText>
+              <w:instrText xml:space="preserve"> PAGEREF _Toc523685859 \h </w:instrText>
             </w:r>
             <w:r>
               <w:rPr>
@@ -1794,10 +1838,10 @@
               <w:noProof/>
               <w:color w:val="auto"/>
               <w:sz w:val="22"/>
-              <w:lang w:eastAsia="es-ES"/>
+              <w:lang w:val="es-419" w:eastAsia="es-419"/>
             </w:rPr>
           </w:pPr>
-          <w:hyperlink w:anchor="_Toc485647146" w:history="1">
+          <w:hyperlink w:anchor="_Toc523685860" w:history="1">
             <w:r>
               <w:rPr>
                 <w:rStyle w:val="Hipervnculo"/>
@@ -1811,7 +1855,7 @@
                 <w:noProof/>
                 <w:color w:val="auto"/>
                 <w:sz w:val="22"/>
-                <w:lang w:eastAsia="es-ES"/>
+                <w:lang w:val="es-419" w:eastAsia="es-419"/>
               </w:rPr>
               <w:tab/>
             </w:r>
@@ -1841,7 +1885,7 @@
                 <w:noProof/>
                 <w:webHidden/>
               </w:rPr>
-              <w:instrText xml:space="preserve"> PAGEREF _Toc485647146 \h </w:instrText>
+              <w:instrText xml:space="preserve"> PAGEREF _Toc523685860 \h </w:instrText>
             </w:r>
             <w:r>
               <w:rPr>
@@ -1884,10 +1928,10 @@
               <w:noProof/>
               <w:color w:val="auto"/>
               <w:sz w:val="22"/>
-              <w:lang w:eastAsia="es-ES"/>
+              <w:lang w:val="es-419" w:eastAsia="es-419"/>
             </w:rPr>
           </w:pPr>
-          <w:hyperlink w:anchor="_Toc485647147" w:history="1">
+          <w:hyperlink w:anchor="_Toc523685861" w:history="1">
             <w:r>
               <w:rPr>
                 <w:rStyle w:val="Hipervnculo"/>
@@ -1901,7 +1945,7 @@
                 <w:noProof/>
                 <w:color w:val="auto"/>
                 <w:sz w:val="22"/>
-                <w:lang w:eastAsia="es-ES"/>
+                <w:lang w:val="es-419" w:eastAsia="es-419"/>
               </w:rPr>
               <w:tab/>
             </w:r>
@@ -1931,7 +1975,7 @@
                 <w:noProof/>
                 <w:webHidden/>
               </w:rPr>
-              <w:instrText xml:space="preserve"> PAGEREF _Toc485647147 \h </w:instrText>
+              <w:instrText xml:space="preserve"> PAGEREF _Toc523685861 \h </w:instrText>
             </w:r>
             <w:r>
               <w:rPr>
@@ -1974,10 +2018,10 @@
               <w:noProof/>
               <w:color w:val="auto"/>
               <w:sz w:val="22"/>
-              <w:lang w:eastAsia="es-ES"/>
+              <w:lang w:val="es-419" w:eastAsia="es-419"/>
             </w:rPr>
           </w:pPr>
-          <w:hyperlink w:anchor="_Toc485647148" w:history="1">
+          <w:hyperlink w:anchor="_Toc523685862" w:history="1">
             <w:r>
               <w:rPr>
                 <w:rStyle w:val="Hipervnculo"/>
@@ -1991,7 +2035,7 @@
                 <w:noProof/>
                 <w:color w:val="auto"/>
                 <w:sz w:val="22"/>
-                <w:lang w:eastAsia="es-ES"/>
+                <w:lang w:val="es-419" w:eastAsia="es-419"/>
               </w:rPr>
               <w:tab/>
             </w:r>
@@ -2021,7 +2065,7 @@
                 <w:noProof/>
                 <w:webHidden/>
               </w:rPr>
-              <w:instrText xml:space="preserve"> PAGEREF _Toc485647148 \h </w:instrText>
+              <w:instrText xml:space="preserve"> PAGEREF _Toc523685862 \h </w:instrText>
             </w:r>
             <w:r>
               <w:rPr>
@@ -2064,10 +2108,10 @@
               <w:noProof/>
               <w:color w:val="auto"/>
               <w:sz w:val="22"/>
-              <w:lang w:eastAsia="es-ES"/>
+              <w:lang w:val="es-419" w:eastAsia="es-419"/>
             </w:rPr>
           </w:pPr>
-          <w:hyperlink w:anchor="_Toc485647149" w:history="1">
+          <w:hyperlink w:anchor="_Toc523685863" w:history="1">
             <w:r>
               <w:rPr>
                 <w:rStyle w:val="Hipervnculo"/>
@@ -2081,7 +2125,7 @@
                 <w:noProof/>
                 <w:color w:val="auto"/>
                 <w:sz w:val="22"/>
-                <w:lang w:eastAsia="es-ES"/>
+                <w:lang w:val="es-419" w:eastAsia="es-419"/>
               </w:rPr>
               <w:tab/>
             </w:r>
@@ -2111,7 +2155,7 @@
                 <w:noProof/>
                 <w:webHidden/>
               </w:rPr>
-              <w:instrText xml:space="preserve"> PAGEREF _Toc485647149 \h </w:instrText>
+              <w:instrText xml:space="preserve"> PAGEREF _Toc523685863 \h </w:instrText>
             </w:r>
             <w:r>
               <w:rPr>
@@ -2154,10 +2198,10 @@
               <w:noProof/>
               <w:color w:val="auto"/>
               <w:sz w:val="22"/>
-              <w:lang w:eastAsia="es-ES"/>
+              <w:lang w:val="es-419" w:eastAsia="es-419"/>
             </w:rPr>
           </w:pPr>
-          <w:hyperlink w:anchor="_Toc485647150" w:history="1">
+          <w:hyperlink w:anchor="_Toc523685864" w:history="1">
             <w:r>
               <w:rPr>
                 <w:rStyle w:val="Hipervnculo"/>
@@ -2171,7 +2215,7 @@
                 <w:noProof/>
                 <w:color w:val="auto"/>
                 <w:sz w:val="22"/>
-                <w:lang w:eastAsia="es-ES"/>
+                <w:lang w:val="es-419" w:eastAsia="es-419"/>
               </w:rPr>
               <w:tab/>
             </w:r>
@@ -2201,7 +2245,7 @@
                 <w:noProof/>
                 <w:webHidden/>
               </w:rPr>
-              <w:instrText xml:space="preserve"> PAGEREF _Toc485647150 \h </w:instrText>
+              <w:instrText xml:space="preserve"> PAGEREF _Toc523685864 \h </w:instrText>
             </w:r>
             <w:r>
               <w:rPr>
@@ -2222,546 +2266,6 @@
                 <w:webHidden/>
               </w:rPr>
               <w:t>16</w:t>
-            </w:r>
-            <w:r>
-              <w:rPr>
-                <w:noProof/>
-                <w:webHidden/>
-              </w:rPr>
-              <w:fldChar w:fldCharType="end"/>
-            </w:r>
-          </w:hyperlink>
-        </w:p>
-        <w:p>
-          <w:pPr>
-            <w:pStyle w:val="TDC2"/>
-            <w:tabs>
-              <w:tab w:val="left" w:pos="660"/>
-              <w:tab w:val="right" w:leader="dot" w:pos="8494"/>
-            </w:tabs>
-            <w:rPr>
-              <w:rFonts w:eastAsiaTheme="minorEastAsia"/>
-              <w:noProof/>
-              <w:color w:val="auto"/>
-              <w:sz w:val="22"/>
-              <w:lang w:eastAsia="es-ES"/>
-            </w:rPr>
-          </w:pPr>
-          <w:hyperlink w:anchor="_Toc485647151" w:history="1">
-            <w:r>
-              <w:rPr>
-                <w:rStyle w:val="Hipervnculo"/>
-                <w:noProof/>
-              </w:rPr>
-              <w:t>2.</w:t>
-            </w:r>
-            <w:r>
-              <w:rPr>
-                <w:rFonts w:eastAsiaTheme="minorEastAsia"/>
-                <w:noProof/>
-                <w:color w:val="auto"/>
-                <w:sz w:val="22"/>
-                <w:lang w:eastAsia="es-ES"/>
-              </w:rPr>
-              <w:tab/>
-            </w:r>
-            <w:r>
-              <w:rPr>
-                <w:rStyle w:val="Hipervnculo"/>
-                <w:noProof/>
-              </w:rPr>
-              <w:t>Diagrama de clases</w:t>
-            </w:r>
-            <w:r>
-              <w:rPr>
-                <w:noProof/>
-                <w:webHidden/>
-              </w:rPr>
-              <w:tab/>
-            </w:r>
-            <w:r>
-              <w:rPr>
-                <w:noProof/>
-                <w:webHidden/>
-              </w:rPr>
-              <w:fldChar w:fldCharType="begin"/>
-            </w:r>
-            <w:r>
-              <w:rPr>
-                <w:noProof/>
-                <w:webHidden/>
-              </w:rPr>
-              <w:instrText xml:space="preserve"> PAGEREF _Toc485647151 \h </w:instrText>
-            </w:r>
-            <w:r>
-              <w:rPr>
-                <w:noProof/>
-                <w:webHidden/>
-              </w:rPr>
-            </w:r>
-            <w:r>
-              <w:rPr>
-                <w:noProof/>
-                <w:webHidden/>
-              </w:rPr>
-              <w:fldChar w:fldCharType="separate"/>
-            </w:r>
-            <w:r>
-              <w:rPr>
-                <w:noProof/>
-                <w:webHidden/>
-              </w:rPr>
-              <w:t>17</w:t>
-            </w:r>
-            <w:r>
-              <w:rPr>
-                <w:noProof/>
-                <w:webHidden/>
-              </w:rPr>
-              <w:fldChar w:fldCharType="end"/>
-            </w:r>
-          </w:hyperlink>
-        </w:p>
-        <w:p>
-          <w:pPr>
-            <w:pStyle w:val="TDC2"/>
-            <w:tabs>
-              <w:tab w:val="left" w:pos="660"/>
-              <w:tab w:val="right" w:leader="dot" w:pos="8494"/>
-            </w:tabs>
-            <w:rPr>
-              <w:rFonts w:eastAsiaTheme="minorEastAsia"/>
-              <w:noProof/>
-              <w:color w:val="auto"/>
-              <w:sz w:val="22"/>
-              <w:lang w:eastAsia="es-ES"/>
-            </w:rPr>
-          </w:pPr>
-          <w:hyperlink w:anchor="_Toc485647152" w:history="1">
-            <w:r>
-              <w:rPr>
-                <w:rStyle w:val="Hipervnculo"/>
-                <w:noProof/>
-              </w:rPr>
-              <w:t>3.</w:t>
-            </w:r>
-            <w:r>
-              <w:rPr>
-                <w:rFonts w:eastAsiaTheme="minorEastAsia"/>
-                <w:noProof/>
-                <w:color w:val="auto"/>
-                <w:sz w:val="22"/>
-                <w:lang w:eastAsia="es-ES"/>
-              </w:rPr>
-              <w:tab/>
-            </w:r>
-            <w:r>
-              <w:rPr>
-                <w:rStyle w:val="Hipervnculo"/>
-                <w:noProof/>
-              </w:rPr>
-              <w:t>Diagramas de secuencia</w:t>
-            </w:r>
-            <w:r>
-              <w:rPr>
-                <w:noProof/>
-                <w:webHidden/>
-              </w:rPr>
-              <w:tab/>
-            </w:r>
-            <w:r>
-              <w:rPr>
-                <w:noProof/>
-                <w:webHidden/>
-              </w:rPr>
-              <w:fldChar w:fldCharType="begin"/>
-            </w:r>
-            <w:r>
-              <w:rPr>
-                <w:noProof/>
-                <w:webHidden/>
-              </w:rPr>
-              <w:instrText xml:space="preserve"> PAGEREF _Toc485647152 \h </w:instrText>
-            </w:r>
-            <w:r>
-              <w:rPr>
-                <w:noProof/>
-                <w:webHidden/>
-              </w:rPr>
-            </w:r>
-            <w:r>
-              <w:rPr>
-                <w:noProof/>
-                <w:webHidden/>
-              </w:rPr>
-              <w:fldChar w:fldCharType="separate"/>
-            </w:r>
-            <w:r>
-              <w:rPr>
-                <w:noProof/>
-                <w:webHidden/>
-              </w:rPr>
-              <w:t>18</w:t>
-            </w:r>
-            <w:r>
-              <w:rPr>
-                <w:noProof/>
-                <w:webHidden/>
-              </w:rPr>
-              <w:fldChar w:fldCharType="end"/>
-            </w:r>
-          </w:hyperlink>
-        </w:p>
-        <w:p>
-          <w:pPr>
-            <w:pStyle w:val="TDC3"/>
-            <w:tabs>
-              <w:tab w:val="left" w:pos="1100"/>
-              <w:tab w:val="right" w:leader="dot" w:pos="8494"/>
-            </w:tabs>
-            <w:rPr>
-              <w:rFonts w:eastAsiaTheme="minorEastAsia"/>
-              <w:noProof/>
-              <w:color w:val="auto"/>
-              <w:sz w:val="22"/>
-              <w:lang w:eastAsia="es-ES"/>
-            </w:rPr>
-          </w:pPr>
-          <w:hyperlink w:anchor="_Toc485647153" w:history="1">
-            <w:r>
-              <w:rPr>
-                <w:rStyle w:val="Hipervnculo"/>
-                <w:noProof/>
-              </w:rPr>
-              <w:t>1)</w:t>
-            </w:r>
-            <w:r>
-              <w:rPr>
-                <w:rFonts w:eastAsiaTheme="minorEastAsia"/>
-                <w:noProof/>
-                <w:color w:val="auto"/>
-                <w:sz w:val="22"/>
-                <w:lang w:eastAsia="es-ES"/>
-              </w:rPr>
-              <w:tab/>
-            </w:r>
-            <w:r>
-              <w:rPr>
-                <w:rStyle w:val="Hipervnculo"/>
-                <w:noProof/>
-              </w:rPr>
-              <w:t>DS_001: Administración alumnos</w:t>
-            </w:r>
-            <w:r>
-              <w:rPr>
-                <w:noProof/>
-                <w:webHidden/>
-              </w:rPr>
-              <w:tab/>
-            </w:r>
-            <w:r>
-              <w:rPr>
-                <w:noProof/>
-                <w:webHidden/>
-              </w:rPr>
-              <w:fldChar w:fldCharType="begin"/>
-            </w:r>
-            <w:r>
-              <w:rPr>
-                <w:noProof/>
-                <w:webHidden/>
-              </w:rPr>
-              <w:instrText xml:space="preserve"> PAGEREF _Toc485647153 \h </w:instrText>
-            </w:r>
-            <w:r>
-              <w:rPr>
-                <w:noProof/>
-                <w:webHidden/>
-              </w:rPr>
-            </w:r>
-            <w:r>
-              <w:rPr>
-                <w:noProof/>
-                <w:webHidden/>
-              </w:rPr>
-              <w:fldChar w:fldCharType="separate"/>
-            </w:r>
-            <w:r>
-              <w:rPr>
-                <w:noProof/>
-                <w:webHidden/>
-              </w:rPr>
-              <w:t>18</w:t>
-            </w:r>
-            <w:r>
-              <w:rPr>
-                <w:noProof/>
-                <w:webHidden/>
-              </w:rPr>
-              <w:fldChar w:fldCharType="end"/>
-            </w:r>
-          </w:hyperlink>
-        </w:p>
-        <w:p>
-          <w:pPr>
-            <w:pStyle w:val="TDC3"/>
-            <w:tabs>
-              <w:tab w:val="left" w:pos="1100"/>
-              <w:tab w:val="right" w:leader="dot" w:pos="8494"/>
-            </w:tabs>
-            <w:rPr>
-              <w:rFonts w:eastAsiaTheme="minorEastAsia"/>
-              <w:noProof/>
-              <w:color w:val="auto"/>
-              <w:sz w:val="22"/>
-              <w:lang w:eastAsia="es-ES"/>
-            </w:rPr>
-          </w:pPr>
-          <w:hyperlink w:anchor="_Toc485647154" w:history="1">
-            <w:r>
-              <w:rPr>
-                <w:rStyle w:val="Hipervnculo"/>
-                <w:noProof/>
-              </w:rPr>
-              <w:t>2)</w:t>
-            </w:r>
-            <w:r>
-              <w:rPr>
-                <w:rFonts w:eastAsiaTheme="minorEastAsia"/>
-                <w:noProof/>
-                <w:color w:val="auto"/>
-                <w:sz w:val="22"/>
-                <w:lang w:eastAsia="es-ES"/>
-              </w:rPr>
-              <w:tab/>
-            </w:r>
-            <w:r>
-              <w:rPr>
-                <w:rStyle w:val="Hipervnculo"/>
-                <w:noProof/>
-              </w:rPr>
-              <w:t>DS_002: Contabilidad</w:t>
-            </w:r>
-            <w:r>
-              <w:rPr>
-                <w:noProof/>
-                <w:webHidden/>
-              </w:rPr>
-              <w:tab/>
-            </w:r>
-            <w:r>
-              <w:rPr>
-                <w:noProof/>
-                <w:webHidden/>
-              </w:rPr>
-              <w:fldChar w:fldCharType="begin"/>
-            </w:r>
-            <w:r>
-              <w:rPr>
-                <w:noProof/>
-                <w:webHidden/>
-              </w:rPr>
-              <w:instrText xml:space="preserve"> PAGEREF _Toc485647154 \h </w:instrText>
-            </w:r>
-            <w:r>
-              <w:rPr>
-                <w:noProof/>
-                <w:webHidden/>
-              </w:rPr>
-            </w:r>
-            <w:r>
-              <w:rPr>
-                <w:noProof/>
-                <w:webHidden/>
-              </w:rPr>
-              <w:fldChar w:fldCharType="separate"/>
-            </w:r>
-            <w:r>
-              <w:rPr>
-                <w:noProof/>
-                <w:webHidden/>
-              </w:rPr>
-              <w:t>19</w:t>
-            </w:r>
-            <w:r>
-              <w:rPr>
-                <w:noProof/>
-                <w:webHidden/>
-              </w:rPr>
-              <w:fldChar w:fldCharType="end"/>
-            </w:r>
-          </w:hyperlink>
-        </w:p>
-        <w:p>
-          <w:pPr>
-            <w:pStyle w:val="TDC3"/>
-            <w:tabs>
-              <w:tab w:val="left" w:pos="1100"/>
-              <w:tab w:val="right" w:leader="dot" w:pos="8494"/>
-            </w:tabs>
-            <w:rPr>
-              <w:rFonts w:eastAsiaTheme="minorEastAsia"/>
-              <w:noProof/>
-              <w:color w:val="auto"/>
-              <w:sz w:val="22"/>
-              <w:lang w:eastAsia="es-ES"/>
-            </w:rPr>
-          </w:pPr>
-          <w:hyperlink w:anchor="_Toc485647155" w:history="1">
-            <w:r>
-              <w:rPr>
-                <w:rStyle w:val="Hipervnculo"/>
-                <w:noProof/>
-              </w:rPr>
-              <w:t>3)</w:t>
-            </w:r>
-            <w:r>
-              <w:rPr>
-                <w:rFonts w:eastAsiaTheme="minorEastAsia"/>
-                <w:noProof/>
-                <w:color w:val="auto"/>
-                <w:sz w:val="22"/>
-                <w:lang w:eastAsia="es-ES"/>
-              </w:rPr>
-              <w:tab/>
-            </w:r>
-            <w:r>
-              <w:rPr>
-                <w:rStyle w:val="Hipervnculo"/>
-                <w:noProof/>
-              </w:rPr>
-              <w:t>DS_003: Registrar suscripción</w:t>
-            </w:r>
-            <w:r>
-              <w:rPr>
-                <w:noProof/>
-                <w:webHidden/>
-              </w:rPr>
-              <w:tab/>
-            </w:r>
-            <w:r>
-              <w:rPr>
-                <w:noProof/>
-                <w:webHidden/>
-              </w:rPr>
-              <w:fldChar w:fldCharType="begin"/>
-            </w:r>
-            <w:r>
-              <w:rPr>
-                <w:noProof/>
-                <w:webHidden/>
-              </w:rPr>
-              <w:instrText xml:space="preserve"> PAGEREF _Toc485647155 \h </w:instrText>
-            </w:r>
-            <w:r>
-              <w:rPr>
-                <w:noProof/>
-                <w:webHidden/>
-              </w:rPr>
-            </w:r>
-            <w:r>
-              <w:rPr>
-                <w:noProof/>
-                <w:webHidden/>
-              </w:rPr>
-              <w:fldChar w:fldCharType="separate"/>
-            </w:r>
-            <w:r>
-              <w:rPr>
-                <w:noProof/>
-                <w:webHidden/>
-              </w:rPr>
-              <w:t>20</w:t>
-            </w:r>
-            <w:r>
-              <w:rPr>
-                <w:noProof/>
-                <w:webHidden/>
-              </w:rPr>
-              <w:fldChar w:fldCharType="end"/>
-            </w:r>
-          </w:hyperlink>
-        </w:p>
-        <w:p>
-          <w:pPr>
-            <w:pStyle w:val="TDC3"/>
-            <w:tabs>
-              <w:tab w:val="left" w:pos="1100"/>
-              <w:tab w:val="right" w:leader="dot" w:pos="8494"/>
-            </w:tabs>
-            <w:rPr>
-              <w:rFonts w:eastAsiaTheme="minorEastAsia"/>
-              <w:noProof/>
-              <w:color w:val="auto"/>
-              <w:sz w:val="22"/>
-              <w:lang w:eastAsia="es-ES"/>
-            </w:rPr>
-          </w:pPr>
-          <w:hyperlink w:anchor="_Toc485647156" w:history="1">
-            <w:r>
-              <w:rPr>
-                <w:rStyle w:val="Hipervnculo"/>
-                <w:noProof/>
-              </w:rPr>
-              <w:t>4)</w:t>
-            </w:r>
-            <w:r>
-              <w:rPr>
-                <w:rFonts w:eastAsiaTheme="minorEastAsia"/>
-                <w:noProof/>
-                <w:color w:val="auto"/>
-                <w:sz w:val="22"/>
-                <w:lang w:eastAsia="es-ES"/>
-              </w:rPr>
-              <w:tab/>
-            </w:r>
-            <w:r>
-              <w:rPr>
-                <w:rStyle w:val="Hipervnculo"/>
-                <w:noProof/>
-              </w:rPr>
-              <w:t>DS_004: Administración entrenadores</w:t>
-            </w:r>
-            <w:r>
-              <w:rPr>
-                <w:noProof/>
-                <w:webHidden/>
-              </w:rPr>
-              <w:tab/>
-            </w:r>
-            <w:r>
-              <w:rPr>
-                <w:noProof/>
-                <w:webHidden/>
-              </w:rPr>
-              <w:fldChar w:fldCharType="begin"/>
-            </w:r>
-            <w:r>
-              <w:rPr>
-                <w:noProof/>
-                <w:webHidden/>
-              </w:rPr>
-              <w:instrText xml:space="preserve"> PAGEREF _Toc485647156 \h </w:instrText>
-            </w:r>
-            <w:r>
-              <w:rPr>
-                <w:noProof/>
-                <w:webHidden/>
-              </w:rPr>
-            </w:r>
-            <w:r>
-              <w:rPr>
-                <w:noProof/>
-                <w:webHidden/>
-              </w:rPr>
-              <w:fldChar w:fldCharType="separate"/>
-            </w:r>
-            <w:r>
-              <w:rPr>
-                <w:noProof/>
-                <w:webHidden/>
-              </w:rPr>
-              <w:t>21</w:t>
             </w:r>
             <w:r>
               <w:rPr>
@@ -2786,6 +2290,13 @@
     <w:p/>
     <w:p/>
     <w:p/>
+    <w:p/>
+    <w:p/>
+    <w:p>
+      <w:bookmarkStart w:id="2" w:name="_GoBack"/>
+      <w:bookmarkEnd w:id="2"/>
+    </w:p>
+    <w:p/>
     <w:p>
       <w:r>
         <w:t xml:space="preserve"> </w:t>
@@ -2796,7 +2307,7 @@
         <w:pStyle w:val="Ttulo1"/>
         <w:jc w:val="center"/>
       </w:pPr>
-      <w:bookmarkStart w:id="1" w:name="_Toc485647130"/>
+      <w:bookmarkStart w:id="3" w:name="_Toc523685844"/>
       <w:r>
         <w:lastRenderedPageBreak/>
         <w:t xml:space="preserve">Análisis de requisitos </w:t>
@@ -2807,58 +2318,42 @@
       </w:r>
       <w:proofErr w:type="spellEnd"/>
       <w:r>
-        <w:t xml:space="preserve"> </w:t>
+        <w:t xml:space="preserve"> Fitness </w:t>
       </w:r>
       <w:proofErr w:type="spellStart"/>
       <w:r>
-        <w:t>Fitness</w:t>
-      </w:r>
+        <w:t>Gym</w:t>
+      </w:r>
+      <w:bookmarkEnd w:id="3"/>
       <w:proofErr w:type="spellEnd"/>
-      <w:r>
-        <w:t xml:space="preserve"> </w:t>
+    </w:p>
+    <w:p>
+      <w:pPr>
+        <w:rPr>
+          <w:lang w:val="es-CO" w:eastAsia="es-CO"/>
+        </w:rPr>
+      </w:pPr>
+    </w:p>
+    <w:p>
+      <w:pPr>
+        <w:jc w:val="both"/>
+      </w:pPr>
+      <w:r>
+        <w:t>A continuación se pr</w:t>
+      </w:r>
+      <w:r>
+        <w:t>esentan los diagramas de casos de uso, de despliegue, de secuencia, y de clases,</w:t>
+      </w:r>
+      <w:r>
+        <w:t xml:space="preserve"> que permiten un mayor entendimiento de los requisitos funcionales que tendrá el software a desarrollar para la empresa </w:t>
       </w:r>
       <w:proofErr w:type="spellStart"/>
       <w:r>
-        <w:t>Gym</w:t>
-      </w:r>
-      <w:bookmarkEnd w:id="1"/>
+        <w:t>Body</w:t>
+      </w:r>
       <w:proofErr w:type="spellEnd"/>
-    </w:p>
-    <w:p>
-      <w:pPr>
-        <w:rPr>
-          <w:lang w:val="es-CO" w:eastAsia="es-CO"/>
-        </w:rPr>
-      </w:pPr>
-    </w:p>
-    <w:p>
-      <w:pPr>
-        <w:jc w:val="both"/>
-      </w:pPr>
-      <w:r>
-        <w:t>A continuación se pr</w:t>
-      </w:r>
-      <w:r>
-        <w:t>esentan los diagramas de casos de uso, de despliegue, de secuencia, y de clases,</w:t>
-      </w:r>
-      <w:r>
-        <w:t xml:space="preserve"> que permiten un mayor entendimiento de los requisitos funcionales que tendrá el software a desarrollar para la empresa </w:t>
-      </w:r>
-      <w:proofErr w:type="spellStart"/>
-      <w:r>
-        <w:t>Body</w:t>
-      </w:r>
-      <w:proofErr w:type="spellEnd"/>
-      <w:r>
-        <w:t xml:space="preserve"> </w:t>
-      </w:r>
-      <w:proofErr w:type="spellStart"/>
-      <w:r>
-        <w:t>Fitness</w:t>
-      </w:r>
-      <w:proofErr w:type="spellEnd"/>
-      <w:r>
-        <w:t xml:space="preserve"> </w:t>
+      <w:r>
+        <w:t xml:space="preserve"> Fitness </w:t>
       </w:r>
       <w:proofErr w:type="spellStart"/>
       <w:r>
@@ -2882,11 +2377,11 @@
           <w:numId w:val="2"/>
         </w:numPr>
       </w:pPr>
-      <w:bookmarkStart w:id="2" w:name="_Toc485647131"/>
+      <w:bookmarkStart w:id="4" w:name="_Toc523685845"/>
       <w:r>
         <w:t>Diagrama de casos de uso</w:t>
       </w:r>
-      <w:bookmarkEnd w:id="2"/>
+      <w:bookmarkEnd w:id="4"/>
     </w:p>
     <w:p>
       <w:pPr>
@@ -2946,7 +2441,7 @@
           <w:numId w:val="2"/>
         </w:numPr>
       </w:pPr>
-      <w:bookmarkStart w:id="3" w:name="_Toc485647132"/>
+      <w:bookmarkStart w:id="5" w:name="_Toc523685846"/>
       <w:r>
         <w:t>Diagrama</w:t>
       </w:r>
@@ -2956,19 +2451,19 @@
       <w:r>
         <w:t>CU_001_Login</w:t>
       </w:r>
-      <w:bookmarkEnd w:id="3"/>
-    </w:p>
-    <w:p>
-      <w:pPr>
-        <w:pStyle w:val="Puesto"/>
+      <w:bookmarkEnd w:id="5"/>
+    </w:p>
+    <w:p>
+      <w:pPr>
+        <w:pStyle w:val="Ttulo"/>
       </w:pPr>
       <w:r>
         <w:rPr>
           <w:noProof/>
-          <w:lang w:val="es-ES" w:eastAsia="es-ES"/>
+          <w:lang w:val="es-419" w:eastAsia="es-419"/>
         </w:rPr>
         <w:drawing>
-          <wp:inline distT="0" distB="0" distL="0" distR="0" wp14:anchorId="22405470" wp14:editId="18F42388">
+          <wp:inline distT="0" distB="0" distL="0" distR="0" wp14:anchorId="553C49BC" wp14:editId="04E58D63">
             <wp:extent cx="5130140" cy="3312114"/>
             <wp:effectExtent l="0" t="0" r="0" b="3175"/>
             <wp:docPr id="2" name="Imagen 2" descr="E:\Mis documentos\Escritorio\One Drive\OneDrive\Ingenieria de requisitos\Ingenieria de Requisitos\Proyecto\02_Diseño\Casos de uso\CU_001_Login.jpg"/>
@@ -3031,7 +2526,7 @@
           <w:lang w:val="es-CO"/>
         </w:rPr>
       </w:pPr>
-      <w:bookmarkStart w:id="4" w:name="_Toc485647133"/>
+      <w:bookmarkStart w:id="6" w:name="_Toc523685847"/>
       <w:r>
         <w:rPr>
           <w:lang w:val="es-CO"/>
@@ -3039,7 +2534,7 @@
         <w:lastRenderedPageBreak/>
         <w:t>CU_002_Olvido_Contraseña</w:t>
       </w:r>
-      <w:bookmarkEnd w:id="4"/>
+      <w:bookmarkEnd w:id="6"/>
     </w:p>
     <w:p>
       <w:pPr>
@@ -3051,10 +2546,10 @@
       <w:r>
         <w:rPr>
           <w:noProof/>
-          <w:lang w:eastAsia="es-ES"/>
+          <w:lang w:val="es-419" w:eastAsia="es-419"/>
         </w:rPr>
         <w:drawing>
-          <wp:inline distT="0" distB="0" distL="0" distR="0" wp14:anchorId="6903DFE3" wp14:editId="54B0EC3E">
+          <wp:inline distT="0" distB="0" distL="0" distR="0" wp14:anchorId="756DCB81" wp14:editId="10250B14">
             <wp:extent cx="2937046" cy="3918857"/>
             <wp:effectExtent l="0" t="0" r="0" b="5715"/>
             <wp:docPr id="3" name="Imagen 3" descr="E:\Mis documentos\Escritorio\One Drive\OneDrive\Ingenieria de requisitos\Ingenieria de Requisitos\Proyecto\02_Diseño\Casos de uso\CU_002_Olvido_Contraseña.jpg"/>
@@ -3117,14 +2612,14 @@
           <w:lang w:val="es-CO"/>
         </w:rPr>
       </w:pPr>
-      <w:bookmarkStart w:id="5" w:name="_Toc485647134"/>
+      <w:bookmarkStart w:id="7" w:name="_Toc523685848"/>
       <w:r>
         <w:rPr>
           <w:lang w:val="es-CO"/>
         </w:rPr>
         <w:t>CU_003_Agregar Entrenador</w:t>
       </w:r>
-      <w:bookmarkEnd w:id="5"/>
+      <w:bookmarkEnd w:id="7"/>
     </w:p>
     <w:p>
       <w:pPr>
@@ -3136,10 +2631,10 @@
       <w:r>
         <w:rPr>
           <w:noProof/>
-          <w:lang w:eastAsia="es-ES"/>
+          <w:lang w:val="es-419" w:eastAsia="es-419"/>
         </w:rPr>
         <w:drawing>
-          <wp:inline distT="0" distB="0" distL="0" distR="0" wp14:anchorId="2263EC21" wp14:editId="6E666D26">
+          <wp:inline distT="0" distB="0" distL="0" distR="0" wp14:anchorId="7826B170" wp14:editId="7F721836">
             <wp:extent cx="4690753" cy="3921872"/>
             <wp:effectExtent l="0" t="0" r="0" b="2540"/>
             <wp:docPr id="4" name="Imagen 4" descr="E:\Mis documentos\Escritorio\One Drive\OneDrive\Ingenieria de requisitos\Ingenieria de Requisitos\Proyecto\02_Diseño\Casos de uso\CU_003_Agregar Entrenador.jpg"/>
@@ -3202,7 +2697,7 @@
           <w:lang w:val="es-CO"/>
         </w:rPr>
       </w:pPr>
-      <w:bookmarkStart w:id="6" w:name="_Toc485647135"/>
+      <w:bookmarkStart w:id="8" w:name="_Toc523685849"/>
       <w:r>
         <w:rPr>
           <w:lang w:val="es-CO"/>
@@ -3210,7 +2705,7 @@
         <w:lastRenderedPageBreak/>
         <w:t>CU_004_Resistro_Alumno</w:t>
       </w:r>
-      <w:bookmarkEnd w:id="6"/>
+      <w:bookmarkEnd w:id="8"/>
     </w:p>
     <w:p>
       <w:pPr>
@@ -3220,10 +2715,10 @@
       <w:r>
         <w:rPr>
           <w:noProof/>
-          <w:lang w:eastAsia="es-ES"/>
+          <w:lang w:val="es-419" w:eastAsia="es-419"/>
         </w:rPr>
         <w:drawing>
-          <wp:inline distT="0" distB="0" distL="0" distR="0" wp14:anchorId="6A764FBA" wp14:editId="57DD7566">
+          <wp:inline distT="0" distB="0" distL="0" distR="0" wp14:anchorId="5717B9A4" wp14:editId="4439A351">
             <wp:extent cx="3885428" cy="3265714"/>
             <wp:effectExtent l="0" t="0" r="1270" b="0"/>
             <wp:docPr id="5" name="Imagen 5" descr="E:\Mis documentos\Escritorio\One Drive\OneDrive\Ingenieria de requisitos\Ingenieria de Requisitos\Proyecto\02_Diseño\Casos de uso\CU_003_Resistro_Alumno.jpg"/>
@@ -3289,32 +2784,33 @@
           <w:numId w:val="2"/>
         </w:numPr>
       </w:pPr>
-      <w:bookmarkStart w:id="7" w:name="_Toc485647136"/>
+      <w:bookmarkStart w:id="9" w:name="_Toc523685850"/>
       <w:r>
         <w:t>CU_005_G</w:t>
       </w:r>
       <w:r>
         <w:t>estionar_programas</w:t>
       </w:r>
-      <w:bookmarkEnd w:id="7"/>
+      <w:bookmarkEnd w:id="9"/>
     </w:p>
     <w:p>
       <w:pPr>
         <w:pStyle w:val="Ttulo3"/>
         <w:ind w:left="1080"/>
       </w:pPr>
-      <w:bookmarkStart w:id="8" w:name="_Toc485641262"/>
-      <w:bookmarkStart w:id="9" w:name="_Toc485641354"/>
-      <w:bookmarkStart w:id="10" w:name="_Toc485641596"/>
-      <w:bookmarkStart w:id="11" w:name="_Toc485642312"/>
-      <w:bookmarkStart w:id="12" w:name="_Toc485647137"/>
+      <w:bookmarkStart w:id="10" w:name="_Toc485641262"/>
+      <w:bookmarkStart w:id="11" w:name="_Toc485641354"/>
+      <w:bookmarkStart w:id="12" w:name="_Toc485641596"/>
+      <w:bookmarkStart w:id="13" w:name="_Toc485642312"/>
+      <w:bookmarkStart w:id="14" w:name="_Toc485647137"/>
+      <w:bookmarkStart w:id="15" w:name="_Toc523685851"/>
       <w:r>
         <w:rPr>
           <w:noProof/>
-          <w:lang w:eastAsia="es-ES"/>
+          <w:lang w:val="es-419" w:eastAsia="es-419"/>
         </w:rPr>
         <w:drawing>
-          <wp:inline distT="0" distB="0" distL="0" distR="0" wp14:anchorId="65EDBA4C" wp14:editId="6C10D331">
+          <wp:inline distT="0" distB="0" distL="0" distR="0" wp14:anchorId="723B32FD" wp14:editId="64200892">
             <wp:extent cx="4726379" cy="3139205"/>
             <wp:effectExtent l="0" t="0" r="0" b="4445"/>
             <wp:docPr id="6" name="Imagen 6" descr="E:\Mis documentos\Escritorio\One Drive\OneDrive\Ingenieria de requisitos\Ingenieria de Requisitos\Proyecto\02_Diseño\Casos de uso\CU_004-005-006_Programas.jpg"/>
@@ -3365,11 +2861,12 @@
           </wp:inline>
         </w:drawing>
       </w:r>
-      <w:bookmarkEnd w:id="8"/>
-      <w:bookmarkEnd w:id="9"/>
       <w:bookmarkEnd w:id="10"/>
       <w:bookmarkEnd w:id="11"/>
       <w:bookmarkEnd w:id="12"/>
+      <w:bookmarkEnd w:id="13"/>
+      <w:bookmarkEnd w:id="14"/>
+      <w:bookmarkEnd w:id="15"/>
     </w:p>
     <w:p/>
     <w:p>
@@ -3380,7 +2877,7 @@
           <w:numId w:val="2"/>
         </w:numPr>
       </w:pPr>
-      <w:bookmarkStart w:id="13" w:name="_Toc485647138"/>
+      <w:bookmarkStart w:id="16" w:name="_Toc523685852"/>
       <w:r>
         <w:lastRenderedPageBreak/>
         <w:t>CU_006_C</w:t>
@@ -3388,24 +2885,25 @@
       <w:r>
         <w:t>rear_programas</w:t>
       </w:r>
-      <w:bookmarkEnd w:id="13"/>
+      <w:bookmarkEnd w:id="16"/>
     </w:p>
     <w:p>
       <w:pPr>
         <w:pStyle w:val="Ttulo3"/>
       </w:pPr>
-      <w:bookmarkStart w:id="14" w:name="_Toc485641264"/>
-      <w:bookmarkStart w:id="15" w:name="_Toc485641356"/>
-      <w:bookmarkStart w:id="16" w:name="_Toc485641598"/>
-      <w:bookmarkStart w:id="17" w:name="_Toc485642314"/>
-      <w:bookmarkStart w:id="18" w:name="_Toc485647139"/>
+      <w:bookmarkStart w:id="17" w:name="_Toc485641264"/>
+      <w:bookmarkStart w:id="18" w:name="_Toc485641356"/>
+      <w:bookmarkStart w:id="19" w:name="_Toc485641598"/>
+      <w:bookmarkStart w:id="20" w:name="_Toc485642314"/>
+      <w:bookmarkStart w:id="21" w:name="_Toc485647139"/>
+      <w:bookmarkStart w:id="22" w:name="_Toc523685853"/>
       <w:r>
         <w:rPr>
           <w:noProof/>
-          <w:lang w:eastAsia="es-ES"/>
+          <w:lang w:val="es-419" w:eastAsia="es-419"/>
         </w:rPr>
         <w:drawing>
-          <wp:inline distT="0" distB="0" distL="0" distR="0" wp14:anchorId="5C82F9FB" wp14:editId="27BD03B4">
+          <wp:inline distT="0" distB="0" distL="0" distR="0" wp14:anchorId="3BF5C233" wp14:editId="5E27ED5A">
             <wp:extent cx="5399405" cy="4441371"/>
             <wp:effectExtent l="0" t="0" r="0" b="0"/>
             <wp:docPr id="7" name="Imagen 7" descr="E:\Mis documentos\Escritorio\One Drive\OneDrive\Ingenieria de requisitos\Ingenieria de Requisitos\Proyecto\02_Diseño\Casos de uso\CU_004-005-006_Programas.jpg"/>
@@ -3456,11 +2954,12 @@
           </wp:inline>
         </w:drawing>
       </w:r>
-      <w:bookmarkEnd w:id="14"/>
-      <w:bookmarkEnd w:id="15"/>
-      <w:bookmarkEnd w:id="16"/>
       <w:bookmarkEnd w:id="17"/>
       <w:bookmarkEnd w:id="18"/>
+      <w:bookmarkEnd w:id="19"/>
+      <w:bookmarkEnd w:id="20"/>
+      <w:bookmarkEnd w:id="21"/>
+      <w:bookmarkEnd w:id="22"/>
     </w:p>
     <w:p/>
     <w:p>
@@ -3471,32 +2970,33 @@
           <w:numId w:val="2"/>
         </w:numPr>
       </w:pPr>
-      <w:bookmarkStart w:id="19" w:name="_Toc485647140"/>
+      <w:bookmarkStart w:id="23" w:name="_Toc523685854"/>
       <w:r>
         <w:t>CU_007_</w:t>
       </w:r>
       <w:r>
         <w:t>Editar_programa</w:t>
       </w:r>
-      <w:bookmarkEnd w:id="19"/>
+      <w:bookmarkEnd w:id="23"/>
     </w:p>
     <w:p>
       <w:pPr>
         <w:pStyle w:val="Ttulo3"/>
         <w:jc w:val="center"/>
       </w:pPr>
-      <w:bookmarkStart w:id="20" w:name="_Toc485641266"/>
-      <w:bookmarkStart w:id="21" w:name="_Toc485641358"/>
-      <w:bookmarkStart w:id="22" w:name="_Toc485641600"/>
-      <w:bookmarkStart w:id="23" w:name="_Toc485642316"/>
-      <w:bookmarkStart w:id="24" w:name="_Toc485647141"/>
+      <w:bookmarkStart w:id="24" w:name="_Toc485641266"/>
+      <w:bookmarkStart w:id="25" w:name="_Toc485641358"/>
+      <w:bookmarkStart w:id="26" w:name="_Toc485641600"/>
+      <w:bookmarkStart w:id="27" w:name="_Toc485642316"/>
+      <w:bookmarkStart w:id="28" w:name="_Toc485647141"/>
+      <w:bookmarkStart w:id="29" w:name="_Toc523685855"/>
       <w:r>
         <w:rPr>
           <w:noProof/>
-          <w:lang w:eastAsia="es-ES"/>
+          <w:lang w:val="es-419" w:eastAsia="es-419"/>
         </w:rPr>
         <w:drawing>
-          <wp:inline distT="0" distB="0" distL="0" distR="0" wp14:anchorId="1943CAFD" wp14:editId="58CF0108">
+          <wp:inline distT="0" distB="0" distL="0" distR="0" wp14:anchorId="3CC972D5" wp14:editId="174726C1">
             <wp:extent cx="5399405" cy="2955405"/>
             <wp:effectExtent l="0" t="0" r="0" b="0"/>
             <wp:docPr id="8" name="Imagen 8" descr="E:\Mis documentos\Escritorio\One Drive\OneDrive\Ingenieria de requisitos\Ingenieria de Requisitos\Proyecto\02_Diseño\Casos de uso\CU_004-005-006_Programas.jpg"/>
@@ -3547,11 +3047,12 @@
           </wp:inline>
         </w:drawing>
       </w:r>
-      <w:bookmarkEnd w:id="20"/>
-      <w:bookmarkEnd w:id="21"/>
-      <w:bookmarkEnd w:id="22"/>
-      <w:bookmarkEnd w:id="23"/>
       <w:bookmarkEnd w:id="24"/>
+      <w:bookmarkEnd w:id="25"/>
+      <w:bookmarkEnd w:id="26"/>
+      <w:bookmarkEnd w:id="27"/>
+      <w:bookmarkEnd w:id="28"/>
+      <w:bookmarkEnd w:id="29"/>
     </w:p>
     <w:p/>
     <w:p>
@@ -3562,12 +3063,12 @@
           <w:numId w:val="2"/>
         </w:numPr>
       </w:pPr>
-      <w:bookmarkStart w:id="25" w:name="_Toc485647142"/>
+      <w:bookmarkStart w:id="30" w:name="_Toc523685856"/>
       <w:r>
         <w:lastRenderedPageBreak/>
         <w:t>CU_007_Gestionar_Alumnos</w:t>
       </w:r>
-      <w:bookmarkEnd w:id="25"/>
+      <w:bookmarkEnd w:id="30"/>
     </w:p>
     <w:p>
       <w:pPr>
@@ -3577,10 +3078,10 @@
       <w:r>
         <w:rPr>
           <w:noProof/>
-          <w:lang w:eastAsia="es-ES"/>
+          <w:lang w:val="es-419" w:eastAsia="es-419"/>
         </w:rPr>
         <w:drawing>
-          <wp:inline distT="0" distB="0" distL="0" distR="0" wp14:anchorId="186787CB" wp14:editId="56D14233">
+          <wp:inline distT="0" distB="0" distL="0" distR="0" wp14:anchorId="1FA677A2" wp14:editId="50483A32">
             <wp:extent cx="5399992" cy="3786233"/>
             <wp:effectExtent l="0" t="0" r="0" b="5080"/>
             <wp:docPr id="10" name="Imagen 10" descr="E:\Mis documentos\Escritorio\One Drive\OneDrive\Ingenieria de requisitos\Ingenieria de Requisitos\Proyecto\02_Diseño\Casos de uso\CU_007_Gestionar_Alumnos.jpg"/>
@@ -3640,21 +3141,21 @@
           <w:numId w:val="2"/>
         </w:numPr>
       </w:pPr>
-      <w:bookmarkStart w:id="26" w:name="_Toc485647143"/>
+      <w:bookmarkStart w:id="31" w:name="_Toc523685857"/>
       <w:r>
         <w:lastRenderedPageBreak/>
         <w:t>CU_009_Registro_suscripcion</w:t>
       </w:r>
-      <w:bookmarkEnd w:id="26"/>
+      <w:bookmarkEnd w:id="31"/>
     </w:p>
     <w:p>
       <w:r>
         <w:rPr>
           <w:noProof/>
-          <w:lang w:eastAsia="es-ES"/>
+          <w:lang w:val="es-419" w:eastAsia="es-419"/>
         </w:rPr>
         <w:drawing>
-          <wp:inline distT="0" distB="0" distL="0" distR="0" wp14:anchorId="34E574FF" wp14:editId="61C625A3">
+          <wp:inline distT="0" distB="0" distL="0" distR="0" wp14:anchorId="7DED80C7" wp14:editId="1B7252B9">
             <wp:extent cx="5201285" cy="4441430"/>
             <wp:effectExtent l="0" t="0" r="0" b="0"/>
             <wp:docPr id="11" name="Imagen 11" descr="E:\Mis documentos\Escritorio\One Drive\OneDrive\Ingenieria de requisitos\Ingenieria de Requisitos\Proyecto\02_Diseño\Casos de uso\CU_009_Registro_suscripcion.jpg"/>
@@ -3714,12 +3215,12 @@
           <w:numId w:val="2"/>
         </w:numPr>
       </w:pPr>
-      <w:bookmarkStart w:id="27" w:name="_Toc485647144"/>
+      <w:bookmarkStart w:id="32" w:name="_Toc523685858"/>
       <w:r>
         <w:lastRenderedPageBreak/>
         <w:t>CU_010_Edicion_informacion_usuario</w:t>
       </w:r>
-      <w:bookmarkEnd w:id="27"/>
+      <w:bookmarkEnd w:id="32"/>
     </w:p>
     <w:p>
       <w:pPr>
@@ -3728,10 +3229,10 @@
       <w:r>
         <w:rPr>
           <w:noProof/>
-          <w:lang w:eastAsia="es-ES"/>
+          <w:lang w:val="es-419" w:eastAsia="es-419"/>
         </w:rPr>
         <w:drawing>
-          <wp:inline distT="0" distB="0" distL="0" distR="0" wp14:anchorId="099ED79A" wp14:editId="2DC1EC50">
+          <wp:inline distT="0" distB="0" distL="0" distR="0" wp14:anchorId="0BDC4393" wp14:editId="1C191301">
             <wp:extent cx="5399365" cy="3524176"/>
             <wp:effectExtent l="0" t="0" r="0" b="635"/>
             <wp:docPr id="12" name="Imagen 12" descr="E:\Mis documentos\Escritorio\One Drive\OneDrive\Ingenieria de requisitos\Ingenieria de Requisitos\Proyecto\02_Diseño\Casos de uso\CU_010_Edicion_informacion_usuario.jpg"/>
@@ -3796,11 +3297,11 @@
           <w:numId w:val="2"/>
         </w:numPr>
       </w:pPr>
-      <w:bookmarkStart w:id="28" w:name="_Toc485647145"/>
+      <w:bookmarkStart w:id="33" w:name="_Toc523685859"/>
       <w:r>
         <w:t>CU_011_Diligenciamiento_formulario_datos_medicos</w:t>
       </w:r>
-      <w:bookmarkEnd w:id="28"/>
+      <w:bookmarkEnd w:id="33"/>
     </w:p>
     <w:p>
       <w:pPr>
@@ -3809,10 +3310,10 @@
       <w:r>
         <w:rPr>
           <w:noProof/>
-          <w:lang w:eastAsia="es-ES"/>
+          <w:lang w:val="es-419" w:eastAsia="es-419"/>
         </w:rPr>
         <w:drawing>
-          <wp:inline distT="0" distB="0" distL="0" distR="0" wp14:anchorId="039389D7" wp14:editId="4E1BA93D">
+          <wp:inline distT="0" distB="0" distL="0" distR="0" wp14:anchorId="08FAD479" wp14:editId="19B5E7E6">
             <wp:extent cx="5399775" cy="3719690"/>
             <wp:effectExtent l="0" t="0" r="0" b="0"/>
             <wp:docPr id="13" name="Imagen 13" descr="E:\Mis documentos\Escritorio\One Drive\OneDrive\Ingenieria de requisitos\Ingenieria de Requisitos\Proyecto\02_Diseño\Casos de uso\CU_011_Diligenciamiento_formulario_datos_medicos.jpg"/>
@@ -3872,12 +3373,12 @@
           <w:numId w:val="2"/>
         </w:numPr>
       </w:pPr>
-      <w:bookmarkStart w:id="29" w:name="_Toc485647146"/>
+      <w:bookmarkStart w:id="34" w:name="_Toc523685860"/>
       <w:r>
         <w:lastRenderedPageBreak/>
         <w:t>CU_012_Edicion_informacion_entrenador</w:t>
       </w:r>
-      <w:bookmarkEnd w:id="29"/>
+      <w:bookmarkEnd w:id="34"/>
     </w:p>
     <w:p>
       <w:pPr>
@@ -3886,10 +3387,10 @@
       <w:r>
         <w:rPr>
           <w:noProof/>
-          <w:lang w:eastAsia="es-ES"/>
+          <w:lang w:val="es-419" w:eastAsia="es-419"/>
         </w:rPr>
         <w:drawing>
-          <wp:inline distT="0" distB="0" distL="0" distR="0" wp14:anchorId="1638627A" wp14:editId="0C26A995">
+          <wp:inline distT="0" distB="0" distL="0" distR="0" wp14:anchorId="728E1009" wp14:editId="4F0A0CEC">
             <wp:extent cx="5399765" cy="3475916"/>
             <wp:effectExtent l="0" t="0" r="0" b="0"/>
             <wp:docPr id="14" name="Imagen 14" descr="E:\Mis documentos\Escritorio\One Drive\OneDrive\Ingenieria de requisitos\Ingenieria de Requisitos\Proyecto\02_Diseño\Casos de uso\CU_012_Edicion_informacion_entrenador.jpg"/>
@@ -3954,11 +3455,11 @@
           <w:numId w:val="2"/>
         </w:numPr>
       </w:pPr>
-      <w:bookmarkStart w:id="30" w:name="_Toc485647147"/>
+      <w:bookmarkStart w:id="35" w:name="_Toc523685861"/>
       <w:r>
         <w:t>CU_013_Gestion_entrenadores</w:t>
       </w:r>
-      <w:bookmarkEnd w:id="30"/>
+      <w:bookmarkEnd w:id="35"/>
     </w:p>
     <w:p>
       <w:pPr>
@@ -3967,10 +3468,10 @@
       <w:r>
         <w:rPr>
           <w:noProof/>
-          <w:lang w:eastAsia="es-ES"/>
+          <w:lang w:val="es-419" w:eastAsia="es-419"/>
         </w:rPr>
         <w:drawing>
-          <wp:inline distT="0" distB="0" distL="0" distR="0" wp14:anchorId="424462A4" wp14:editId="5488F92E">
+          <wp:inline distT="0" distB="0" distL="0" distR="0" wp14:anchorId="4F9EAA0D" wp14:editId="14EE9948">
             <wp:extent cx="5399294" cy="3830559"/>
             <wp:effectExtent l="0" t="0" r="0" b="0"/>
             <wp:docPr id="15" name="Imagen 15" descr="E:\Mis documentos\Escritorio\One Drive\OneDrive\Ingenieria de requisitos\Ingenieria de Requisitos\Proyecto\02_Diseño\Casos de uso\CU_013_Gestion_entrenadores.jpg"/>
@@ -4030,21 +3531,21 @@
           <w:numId w:val="2"/>
         </w:numPr>
       </w:pPr>
-      <w:bookmarkStart w:id="31" w:name="_Toc485647148"/>
+      <w:bookmarkStart w:id="36" w:name="_Toc523685862"/>
       <w:r>
         <w:lastRenderedPageBreak/>
         <w:t>CU_014_Gestion_contabilidad</w:t>
       </w:r>
-      <w:bookmarkEnd w:id="31"/>
+      <w:bookmarkEnd w:id="36"/>
     </w:p>
     <w:p>
       <w:r>
         <w:rPr>
           <w:noProof/>
-          <w:lang w:eastAsia="es-ES"/>
+          <w:lang w:val="es-419" w:eastAsia="es-419"/>
         </w:rPr>
         <w:drawing>
-          <wp:inline distT="0" distB="0" distL="0" distR="0" wp14:anchorId="25CC3E1E" wp14:editId="2777C7A9">
+          <wp:inline distT="0" distB="0" distL="0" distR="0" wp14:anchorId="207B097E" wp14:editId="2B27F24E">
             <wp:extent cx="5399700" cy="4005820"/>
             <wp:effectExtent l="0" t="0" r="0" b="0"/>
             <wp:docPr id="16" name="Imagen 16" descr="E:\Mis documentos\Escritorio\One Drive\OneDrive\Ingenieria de requisitos\Ingenieria de Requisitos\Proyecto\02_Diseño\Casos de uso\CU_014_Gestion_contabilidad.jpg"/>
@@ -4104,21 +3605,21 @@
           <w:numId w:val="2"/>
         </w:numPr>
       </w:pPr>
-      <w:bookmarkStart w:id="32" w:name="_Toc485647149"/>
+      <w:bookmarkStart w:id="37" w:name="_Toc523685863"/>
       <w:r>
         <w:lastRenderedPageBreak/>
         <w:t>CU_015_Agregar_movimiento</w:t>
       </w:r>
-      <w:bookmarkEnd w:id="32"/>
+      <w:bookmarkEnd w:id="37"/>
     </w:p>
     <w:p>
       <w:r>
         <w:rPr>
           <w:noProof/>
-          <w:lang w:eastAsia="es-ES"/>
+          <w:lang w:val="es-419" w:eastAsia="es-419"/>
         </w:rPr>
         <w:drawing>
-          <wp:inline distT="0" distB="0" distL="0" distR="0" wp14:anchorId="3933722A" wp14:editId="05AF91F3">
+          <wp:inline distT="0" distB="0" distL="0" distR="0" wp14:anchorId="36875169" wp14:editId="004AF008">
             <wp:extent cx="5201285" cy="4441430"/>
             <wp:effectExtent l="0" t="0" r="0" b="0"/>
             <wp:docPr id="17" name="Imagen 17" descr="E:\Mis documentos\Escritorio\One Drive\OneDrive\Ingenieria de requisitos\Ingenieria de Requisitos\Proyecto\02_Diseño\Casos de uso\CU_015_Agregar_movimiento.jpg"/>
@@ -4178,21 +3679,21 @@
           <w:numId w:val="2"/>
         </w:numPr>
       </w:pPr>
-      <w:bookmarkStart w:id="33" w:name="_Toc485647150"/>
+      <w:bookmarkStart w:id="38" w:name="_Toc523685864"/>
       <w:r>
         <w:lastRenderedPageBreak/>
         <w:t>CU_016_mostrar_informacion_pagina_principal_usuario</w:t>
       </w:r>
-      <w:bookmarkEnd w:id="33"/>
+      <w:bookmarkEnd w:id="38"/>
     </w:p>
     <w:p>
       <w:r>
         <w:rPr>
           <w:noProof/>
-          <w:lang w:eastAsia="es-ES"/>
+          <w:lang w:val="es-419" w:eastAsia="es-419"/>
         </w:rPr>
         <w:drawing>
-          <wp:inline distT="0" distB="0" distL="0" distR="0" wp14:anchorId="3B7EBED7" wp14:editId="086C145A">
+          <wp:inline distT="0" distB="0" distL="0" distR="0" wp14:anchorId="55E70FF0" wp14:editId="1C5B4A66">
             <wp:extent cx="5399883" cy="3761534"/>
             <wp:effectExtent l="0" t="0" r="0" b="0"/>
             <wp:docPr id="18" name="Imagen 18" descr="E:\Mis documentos\Escritorio\One Drive\OneDrive\Ingenieria de requisitos\Ingenieria de Requisitos\Proyecto\02_Diseño\Casos de uso\CU_016_mostrar_informacion_pagina_principal_usuario.jpg"/>
@@ -4262,678 +3763,9 @@
     <w:p/>
     <w:p/>
     <w:p/>
-    <w:p>
-      <w:pPr>
-        <w:pStyle w:val="Ttulo2"/>
-        <w:numPr>
-          <w:ilvl w:val="0"/>
-          <w:numId w:val="2"/>
-        </w:numPr>
-      </w:pPr>
-      <w:bookmarkStart w:id="34" w:name="_Toc485647151"/>
-      <w:r>
-        <w:lastRenderedPageBreak/>
-        <w:t>Diagrama de clases</w:t>
-      </w:r>
-      <w:bookmarkEnd w:id="34"/>
-    </w:p>
     <w:p/>
-    <w:p>
-      <w:r>
-        <w:t>A continuación se muestra el diagrama de clases del sistema, dividido por paquetes lógicos (véase</w:t>
-      </w:r>
-      <w:r>
-        <w:t xml:space="preserve"> documento</w:t>
-      </w:r>
-      <w:r>
-        <w:t xml:space="preserve"> </w:t>
-      </w:r>
-      <w:proofErr w:type="spellStart"/>
-      <w:r>
-        <w:t>Requisitos_BODY_FITNESS_GYM</w:t>
-      </w:r>
-      <w:proofErr w:type="spellEnd"/>
-      <w:r>
-        <w:t>)</w:t>
-      </w:r>
-      <w:r>
-        <w:t>.</w:t>
-      </w:r>
-    </w:p>
-    <w:p/>
-    <w:p>
-      <w:pPr>
-        <w:ind w:left="708"/>
-      </w:pPr>
-      <w:r>
-        <w:rPr>
-          <w:noProof/>
-          <w:lang w:eastAsia="es-ES"/>
-        </w:rPr>
-        <w:drawing>
-          <wp:inline distT="0" distB="0" distL="0" distR="0" wp14:anchorId="355576CB" wp14:editId="2ABB2922">
-            <wp:extent cx="5400040" cy="4084046"/>
-            <wp:effectExtent l="0" t="0" r="0" b="0"/>
-            <wp:docPr id="28" name="Imagen 28" descr="E:\Mis documentos\Escritorio\One Drive\OneDrive\Ingenieria de requisitos\Ingenieria de Requisitos\Proyecto\02_Diseño\Diagrama de clases\Diagrama_de_clases_IMG_BODY_FACTORY_GYM.jpg"/>
-            <wp:cNvGraphicFramePr>
-              <a:graphicFrameLocks xmlns:a="http://schemas.openxmlformats.org/drawingml/2006/main" noChangeAspect="1"/>
-            </wp:cNvGraphicFramePr>
-            <a:graphic xmlns:a="http://schemas.openxmlformats.org/drawingml/2006/main">
-              <a:graphicData uri="http://schemas.openxmlformats.org/drawingml/2006/picture">
-                <pic:pic xmlns:pic="http://schemas.openxmlformats.org/drawingml/2006/picture">
-                  <pic:nvPicPr>
-                    <pic:cNvPr id="0" name="Picture 18" descr="E:\Mis documentos\Escritorio\One Drive\OneDrive\Ingenieria de requisitos\Ingenieria de Requisitos\Proyecto\02_Diseño\Diagrama de clases\Diagrama_de_clases_IMG_BODY_FACTORY_GYM.jpg"/>
-                    <pic:cNvPicPr>
-                      <a:picLocks noChangeAspect="1" noChangeArrowheads="1"/>
-                    </pic:cNvPicPr>
-                  </pic:nvPicPr>
-                  <pic:blipFill>
-                    <a:blip r:embed="rId23" cstate="print">
-                      <a:extLst>
-                        <a:ext uri="{28A0092B-C50C-407E-A947-70E740481C1C}">
-                          <a14:useLocalDpi xmlns:a14="http://schemas.microsoft.com/office/drawing/2010/main" val="0"/>
-                        </a:ext>
-                      </a:extLst>
-                    </a:blip>
-                    <a:srcRect/>
-                    <a:stretch>
-                      <a:fillRect/>
-                    </a:stretch>
-                  </pic:blipFill>
-                  <pic:spPr bwMode="auto">
-                    <a:xfrm>
-                      <a:off x="0" y="0"/>
-                      <a:ext cx="5400040" cy="4084046"/>
-                    </a:xfrm>
-                    <a:prstGeom prst="rect">
-                      <a:avLst/>
-                    </a:prstGeom>
-                    <a:noFill/>
-                    <a:ln>
-                      <a:noFill/>
-                    </a:ln>
-                  </pic:spPr>
-                </pic:pic>
-              </a:graphicData>
-            </a:graphic>
-          </wp:inline>
-        </w:drawing>
-      </w:r>
-    </w:p>
-    <w:p>
-      <w:pPr>
-        <w:ind w:left="708"/>
-      </w:pPr>
-    </w:p>
-    <w:p>
-      <w:pPr>
-        <w:ind w:left="708"/>
-      </w:pPr>
-    </w:p>
-    <w:p>
-      <w:pPr>
-        <w:ind w:left="708"/>
-      </w:pPr>
-    </w:p>
-    <w:p>
-      <w:pPr>
-        <w:ind w:left="708"/>
-      </w:pPr>
-    </w:p>
-    <w:p>
-      <w:pPr>
-        <w:ind w:left="708"/>
-      </w:pPr>
-    </w:p>
-    <w:p>
-      <w:pPr>
-        <w:ind w:left="708"/>
-      </w:pPr>
-    </w:p>
-    <w:p>
-      <w:pPr>
-        <w:ind w:left="708"/>
-      </w:pPr>
-    </w:p>
-    <w:p>
-      <w:pPr>
-        <w:ind w:left="708"/>
-      </w:pPr>
-    </w:p>
-    <w:p>
-      <w:pPr>
-        <w:ind w:left="708"/>
-      </w:pPr>
-    </w:p>
-    <w:p>
-      <w:pPr>
-        <w:pStyle w:val="Ttulo2"/>
-        <w:numPr>
-          <w:ilvl w:val="0"/>
-          <w:numId w:val="2"/>
-        </w:numPr>
-      </w:pPr>
-      <w:bookmarkStart w:id="35" w:name="_Toc485647152"/>
-      <w:r>
-        <w:lastRenderedPageBreak/>
-        <w:t>Diagramas de secuencia</w:t>
-      </w:r>
-      <w:bookmarkEnd w:id="35"/>
-    </w:p>
-    <w:p>
-      <w:pPr>
-        <w:jc w:val="both"/>
-      </w:pPr>
-    </w:p>
-    <w:p>
-      <w:pPr>
-        <w:jc w:val="both"/>
-      </w:pPr>
-      <w:r>
-        <w:t>A continuación se exponen los diagramas de secuencia correspondientes a algunas operaciones fundamentales que desarrolla el sistema para la empresa BODY FITNESS</w:t>
-      </w:r>
-    </w:p>
-    <w:p>
-      <w:pPr>
-        <w:jc w:val="both"/>
-      </w:pPr>
-    </w:p>
-    <w:p>
-      <w:pPr>
-        <w:pStyle w:val="Ttulo3"/>
-        <w:numPr>
-          <w:ilvl w:val="1"/>
-          <w:numId w:val="2"/>
-        </w:numPr>
-      </w:pPr>
-      <w:bookmarkStart w:id="36" w:name="_Toc485647153"/>
-      <w:r>
-        <w:t>DS_001: Administración alumnos</w:t>
-      </w:r>
-      <w:bookmarkEnd w:id="36"/>
-    </w:p>
-    <w:p/>
-    <w:p>
-      <w:pPr>
-        <w:jc w:val="both"/>
-      </w:pPr>
-      <w:r>
-        <w:rPr>
-          <w:noProof/>
-          <w:lang w:eastAsia="es-ES"/>
-        </w:rPr>
-        <w:drawing>
-          <wp:inline distT="0" distB="0" distL="0" distR="0" wp14:anchorId="6C1A4248" wp14:editId="466DC33C">
-            <wp:extent cx="5391150" cy="4892675"/>
-            <wp:effectExtent l="0" t="0" r="0" b="3175"/>
-            <wp:docPr id="33" name="Imagen 33" descr="C:\Users\srfeu\AppData\Local\Microsoft\Windows\INetCache\Content.Word\DS_001-Administracion alumnos.jpg"/>
-            <wp:cNvGraphicFramePr>
-              <a:graphicFrameLocks xmlns:a="http://schemas.openxmlformats.org/drawingml/2006/main" noChangeAspect="1"/>
-            </wp:cNvGraphicFramePr>
-            <a:graphic xmlns:a="http://schemas.openxmlformats.org/drawingml/2006/main">
-              <a:graphicData uri="http://schemas.openxmlformats.org/drawingml/2006/picture">
-                <pic:pic xmlns:pic="http://schemas.openxmlformats.org/drawingml/2006/picture">
-                  <pic:nvPicPr>
-                    <pic:cNvPr id="0" name="Picture 29" descr="C:\Users\srfeu\AppData\Local\Microsoft\Windows\INetCache\Content.Word\DS_001-Administracion alumnos.jpg"/>
-                    <pic:cNvPicPr>
-                      <a:picLocks noChangeAspect="1" noChangeArrowheads="1"/>
-                    </pic:cNvPicPr>
-                  </pic:nvPicPr>
-                  <pic:blipFill>
-                    <a:blip r:embed="rId24">
-                      <a:extLst>
-                        <a:ext uri="{28A0092B-C50C-407E-A947-70E740481C1C}">
-                          <a14:useLocalDpi xmlns:a14="http://schemas.microsoft.com/office/drawing/2010/main" val="0"/>
-                        </a:ext>
-                      </a:extLst>
-                    </a:blip>
-                    <a:srcRect/>
-                    <a:stretch>
-                      <a:fillRect/>
-                    </a:stretch>
-                  </pic:blipFill>
-                  <pic:spPr bwMode="auto">
-                    <a:xfrm>
-                      <a:off x="0" y="0"/>
-                      <a:ext cx="5391150" cy="4892675"/>
-                    </a:xfrm>
-                    <a:prstGeom prst="rect">
-                      <a:avLst/>
-                    </a:prstGeom>
-                    <a:noFill/>
-                    <a:ln>
-                      <a:noFill/>
-                    </a:ln>
-                  </pic:spPr>
-                </pic:pic>
-              </a:graphicData>
-            </a:graphic>
-          </wp:inline>
-        </w:drawing>
-      </w:r>
-    </w:p>
-    <w:p>
-      <w:pPr>
-        <w:pStyle w:val="Ttulo3"/>
-        <w:ind w:left="720"/>
-      </w:pPr>
-    </w:p>
-    <w:p>
-      <w:pPr>
-        <w:pStyle w:val="Ttulo3"/>
-        <w:numPr>
-          <w:ilvl w:val="1"/>
-          <w:numId w:val="2"/>
-        </w:numPr>
-      </w:pPr>
-      <w:bookmarkStart w:id="37" w:name="_Toc485647154"/>
-      <w:r>
-        <w:t>DS_002: Contabilidad</w:t>
-      </w:r>
-      <w:bookmarkEnd w:id="37"/>
-    </w:p>
-    <w:p>
-      <w:pPr>
-        <w:pStyle w:val="Ttulo2"/>
-        <w:ind w:left="1440"/>
-      </w:pPr>
-    </w:p>
-    <w:p>
-      <w:pPr>
-        <w:jc w:val="center"/>
-      </w:pPr>
-      <w:r>
-        <w:rPr>
-          <w:noProof/>
-          <w:lang w:eastAsia="es-ES"/>
-        </w:rPr>
-        <w:drawing>
-          <wp:inline distT="0" distB="0" distL="0" distR="0">
-            <wp:extent cx="4298950" cy="4584065"/>
-            <wp:effectExtent l="0" t="0" r="6350" b="6985"/>
-            <wp:docPr id="32" name="Imagen 32" descr="C:\Users\srfeu\AppData\Local\Microsoft\Windows\INetCache\Content.Word\DS_002-Contabilidad.jpg"/>
-            <wp:cNvGraphicFramePr>
-              <a:graphicFrameLocks xmlns:a="http://schemas.openxmlformats.org/drawingml/2006/main" noChangeAspect="1"/>
-            </wp:cNvGraphicFramePr>
-            <a:graphic xmlns:a="http://schemas.openxmlformats.org/drawingml/2006/main">
-              <a:graphicData uri="http://schemas.openxmlformats.org/drawingml/2006/picture">
-                <pic:pic xmlns:pic="http://schemas.openxmlformats.org/drawingml/2006/picture">
-                  <pic:nvPicPr>
-                    <pic:cNvPr id="0" name="Picture 27" descr="C:\Users\srfeu\AppData\Local\Microsoft\Windows\INetCache\Content.Word\DS_002-Contabilidad.jpg"/>
-                    <pic:cNvPicPr>
-                      <a:picLocks noChangeAspect="1" noChangeArrowheads="1"/>
-                    </pic:cNvPicPr>
-                  </pic:nvPicPr>
-                  <pic:blipFill>
-                    <a:blip r:embed="rId25">
-                      <a:extLst>
-                        <a:ext uri="{28A0092B-C50C-407E-A947-70E740481C1C}">
-                          <a14:useLocalDpi xmlns:a14="http://schemas.microsoft.com/office/drawing/2010/main" val="0"/>
-                        </a:ext>
-                      </a:extLst>
-                    </a:blip>
-                    <a:srcRect/>
-                    <a:stretch>
-                      <a:fillRect/>
-                    </a:stretch>
-                  </pic:blipFill>
-                  <pic:spPr bwMode="auto">
-                    <a:xfrm>
-                      <a:off x="0" y="0"/>
-                      <a:ext cx="4298950" cy="4584065"/>
-                    </a:xfrm>
-                    <a:prstGeom prst="rect">
-                      <a:avLst/>
-                    </a:prstGeom>
-                    <a:noFill/>
-                    <a:ln>
-                      <a:noFill/>
-                    </a:ln>
-                  </pic:spPr>
-                </pic:pic>
-              </a:graphicData>
-            </a:graphic>
-          </wp:inline>
-        </w:drawing>
-      </w:r>
-    </w:p>
-    <w:p/>
-    <w:p/>
-    <w:p/>
-    <w:p/>
-    <w:p/>
-    <w:p/>
-    <w:p/>
-    <w:p/>
-    <w:p/>
-    <w:p/>
-    <w:p>
-      <w:pPr>
-        <w:pStyle w:val="Ttulo3"/>
-        <w:numPr>
-          <w:ilvl w:val="1"/>
-          <w:numId w:val="2"/>
-        </w:numPr>
-      </w:pPr>
-      <w:bookmarkStart w:id="38" w:name="_Toc485647155"/>
-      <w:r>
-        <w:lastRenderedPageBreak/>
-        <w:t>DS_003: Registrar suscripción</w:t>
-      </w:r>
-      <w:bookmarkEnd w:id="38"/>
-    </w:p>
-    <w:p/>
-    <w:p>
-      <w:pPr>
-        <w:jc w:val="center"/>
-      </w:pPr>
-      <w:r>
-        <w:rPr>
-          <w:noProof/>
-          <w:lang w:eastAsia="es-ES"/>
-        </w:rPr>
-        <w:drawing>
-          <wp:inline distT="0" distB="0" distL="0" distR="0">
-            <wp:extent cx="5400040" cy="4676488"/>
-            <wp:effectExtent l="0" t="0" r="0" b="0"/>
-            <wp:docPr id="36" name="Imagen 36" descr="E:\Mis documentos\Escritorio\One Drive\OneDrive\Ingenieria de requisitos\Ingenieria de Requisitos\Proyecto\02_Diseño\Diagramas de secuencia\DS-003-Registrar subscripción.jpg"/>
-            <wp:cNvGraphicFramePr>
-              <a:graphicFrameLocks xmlns:a="http://schemas.openxmlformats.org/drawingml/2006/main" noChangeAspect="1"/>
-            </wp:cNvGraphicFramePr>
-            <a:graphic xmlns:a="http://schemas.openxmlformats.org/drawingml/2006/main">
-              <a:graphicData uri="http://schemas.openxmlformats.org/drawingml/2006/picture">
-                <pic:pic xmlns:pic="http://schemas.openxmlformats.org/drawingml/2006/picture">
-                  <pic:nvPicPr>
-                    <pic:cNvPr id="0" name="Picture 38" descr="E:\Mis documentos\Escritorio\One Drive\OneDrive\Ingenieria de requisitos\Ingenieria de Requisitos\Proyecto\02_Diseño\Diagramas de secuencia\DS-003-Registrar subscripción.jpg"/>
-                    <pic:cNvPicPr>
-                      <a:picLocks noChangeAspect="1" noChangeArrowheads="1"/>
-                    </pic:cNvPicPr>
-                  </pic:nvPicPr>
-                  <pic:blipFill>
-                    <a:blip r:embed="rId26">
-                      <a:extLst>
-                        <a:ext uri="{28A0092B-C50C-407E-A947-70E740481C1C}">
-                          <a14:useLocalDpi xmlns:a14="http://schemas.microsoft.com/office/drawing/2010/main" val="0"/>
-                        </a:ext>
-                      </a:extLst>
-                    </a:blip>
-                    <a:srcRect/>
-                    <a:stretch>
-                      <a:fillRect/>
-                    </a:stretch>
-                  </pic:blipFill>
-                  <pic:spPr bwMode="auto">
-                    <a:xfrm>
-                      <a:off x="0" y="0"/>
-                      <a:ext cx="5400040" cy="4676488"/>
-                    </a:xfrm>
-                    <a:prstGeom prst="rect">
-                      <a:avLst/>
-                    </a:prstGeom>
-                    <a:noFill/>
-                    <a:ln>
-                      <a:noFill/>
-                    </a:ln>
-                  </pic:spPr>
-                </pic:pic>
-              </a:graphicData>
-            </a:graphic>
-          </wp:inline>
-        </w:drawing>
-      </w:r>
-    </w:p>
-    <w:p>
-      <w:pPr>
-        <w:ind w:left="708"/>
-        <w:rPr>
-          <w:noProof/>
-          <w:lang w:eastAsia="es-ES"/>
-        </w:rPr>
-      </w:pPr>
-    </w:p>
-    <w:p>
-      <w:pPr>
-        <w:ind w:left="708"/>
-        <w:rPr>
-          <w:noProof/>
-          <w:lang w:eastAsia="es-ES"/>
-        </w:rPr>
-      </w:pPr>
-    </w:p>
-    <w:p>
-      <w:pPr>
-        <w:ind w:left="708"/>
-        <w:rPr>
-          <w:noProof/>
-          <w:lang w:eastAsia="es-ES"/>
-        </w:rPr>
-      </w:pPr>
-    </w:p>
-    <w:p>
-      <w:pPr>
-        <w:ind w:left="708"/>
-        <w:rPr>
-          <w:noProof/>
-          <w:lang w:eastAsia="es-ES"/>
-        </w:rPr>
-      </w:pPr>
-    </w:p>
-    <w:p>
-      <w:pPr>
-        <w:ind w:left="708"/>
-        <w:rPr>
-          <w:noProof/>
-          <w:lang w:eastAsia="es-ES"/>
-        </w:rPr>
-      </w:pPr>
-    </w:p>
-    <w:p>
-      <w:pPr>
-        <w:ind w:left="708"/>
-        <w:rPr>
-          <w:noProof/>
-          <w:lang w:eastAsia="es-ES"/>
-        </w:rPr>
-      </w:pPr>
-    </w:p>
-    <w:p>
-      <w:pPr>
-        <w:ind w:left="708"/>
-        <w:rPr>
-          <w:noProof/>
-          <w:lang w:eastAsia="es-ES"/>
-        </w:rPr>
-      </w:pPr>
-    </w:p>
-    <w:p>
-      <w:pPr>
-        <w:ind w:left="708"/>
-        <w:rPr>
-          <w:noProof/>
-          <w:lang w:eastAsia="es-ES"/>
-        </w:rPr>
-      </w:pPr>
-    </w:p>
-    <w:p>
-      <w:pPr>
-        <w:ind w:left="708"/>
-        <w:rPr>
-          <w:noProof/>
-          <w:lang w:eastAsia="es-ES"/>
-        </w:rPr>
-      </w:pPr>
-    </w:p>
-    <w:p>
-      <w:pPr>
-        <w:ind w:left="708"/>
-        <w:rPr>
-          <w:noProof/>
-          <w:lang w:eastAsia="es-ES"/>
-        </w:rPr>
-      </w:pPr>
-    </w:p>
-    <w:p>
-      <w:pPr>
-        <w:ind w:left="708"/>
-        <w:rPr>
-          <w:noProof/>
-          <w:lang w:eastAsia="es-ES"/>
-        </w:rPr>
-      </w:pPr>
-    </w:p>
-    <w:p>
-      <w:pPr>
-        <w:pStyle w:val="Ttulo3"/>
-        <w:numPr>
-          <w:ilvl w:val="1"/>
-          <w:numId w:val="2"/>
-        </w:numPr>
-      </w:pPr>
-      <w:bookmarkStart w:id="39" w:name="_Toc485647156"/>
-      <w:r>
-        <w:t>DS_004: Administración entrenadores</w:t>
-      </w:r>
-      <w:bookmarkEnd w:id="39"/>
-    </w:p>
-    <w:p>
-      <w:r>
-        <w:tab/>
-      </w:r>
-    </w:p>
-    <w:p>
-      <w:r>
-        <w:rPr>
-          <w:noProof/>
-          <w:lang w:eastAsia="es-ES"/>
-        </w:rPr>
-        <w:drawing>
-          <wp:inline distT="0" distB="0" distL="0" distR="0" wp14:anchorId="3D4B51F3" wp14:editId="0D93AFC5">
-            <wp:extent cx="5400040" cy="4904740"/>
-            <wp:effectExtent l="0" t="0" r="0" b="0"/>
-            <wp:docPr id="34" name="Imagen 34"/>
-            <wp:cNvGraphicFramePr>
-              <a:graphicFrameLocks xmlns:a="http://schemas.openxmlformats.org/drawingml/2006/main" noChangeAspect="1"/>
-            </wp:cNvGraphicFramePr>
-            <a:graphic xmlns:a="http://schemas.openxmlformats.org/drawingml/2006/main">
-              <a:graphicData uri="http://schemas.openxmlformats.org/drawingml/2006/picture">
-                <pic:pic xmlns:pic="http://schemas.openxmlformats.org/drawingml/2006/picture">
-                  <pic:nvPicPr>
-                    <pic:cNvPr id="0" name="Picture 2"/>
-                    <pic:cNvPicPr>
-                      <a:picLocks noChangeAspect="1" noChangeArrowheads="1"/>
-                    </pic:cNvPicPr>
-                  </pic:nvPicPr>
-                  <pic:blipFill>
-                    <a:blip r:embed="rId27">
-                      <a:extLst>
-                        <a:ext uri="{28A0092B-C50C-407E-A947-70E740481C1C}">
-                          <a14:useLocalDpi xmlns:a14="http://schemas.microsoft.com/office/drawing/2010/main" val="0"/>
-                        </a:ext>
-                      </a:extLst>
-                    </a:blip>
-                    <a:srcRect/>
-                    <a:stretch>
-                      <a:fillRect/>
-                    </a:stretch>
-                  </pic:blipFill>
-                  <pic:spPr bwMode="auto">
-                    <a:xfrm>
-                      <a:off x="0" y="0"/>
-                      <a:ext cx="5400040" cy="4904740"/>
-                    </a:xfrm>
-                    <a:prstGeom prst="rect">
-                      <a:avLst/>
-                    </a:prstGeom>
-                    <a:noFill/>
-                  </pic:spPr>
-                </pic:pic>
-              </a:graphicData>
-            </a:graphic>
-          </wp:inline>
-        </w:drawing>
-      </w:r>
-    </w:p>
-    <w:p/>
-    <w:p/>
-    <w:p/>
-    <w:p/>
-    <w:p/>
-    <w:p/>
-    <w:p/>
-    <w:p/>
-    <w:p>
-      <w:pPr>
-        <w:pStyle w:val="Ttulo2"/>
-        <w:numPr>
-          <w:ilvl w:val="0"/>
-          <w:numId w:val="2"/>
-        </w:numPr>
-      </w:pPr>
-      <w:r>
-        <w:lastRenderedPageBreak/>
-        <w:t>Diagrama de despliegue</w:t>
-      </w:r>
-    </w:p>
-    <w:p>
-      <w:bookmarkStart w:id="40" w:name="_GoBack"/>
-      <w:bookmarkEnd w:id="40"/>
-      <w:r>
-        <w:rPr>
-          <w:noProof/>
-          <w:lang w:eastAsia="es-ES"/>
-        </w:rPr>
-        <w:drawing>
-          <wp:inline distT="0" distB="0" distL="0" distR="0">
-            <wp:extent cx="5400040" cy="2762144"/>
-            <wp:effectExtent l="0" t="0" r="0" b="635"/>
-            <wp:docPr id="9" name="Imagen 9" descr="E:\Mis documentos\Escritorio\One Drive\OneDrive\Ingenieria de requisitos\Ingenieria de Requisitos\Proyecto\02_Diseño\Diagrama de despliegue\DIAGRAMA_DE_DESPLIEGUE3.jpg"/>
-            <wp:cNvGraphicFramePr>
-              <a:graphicFrameLocks xmlns:a="http://schemas.openxmlformats.org/drawingml/2006/main" noChangeAspect="1"/>
-            </wp:cNvGraphicFramePr>
-            <a:graphic xmlns:a="http://schemas.openxmlformats.org/drawingml/2006/main">
-              <a:graphicData uri="http://schemas.openxmlformats.org/drawingml/2006/picture">
-                <pic:pic xmlns:pic="http://schemas.openxmlformats.org/drawingml/2006/picture">
-                  <pic:nvPicPr>
-                    <pic:cNvPr id="0" name="Picture 1" descr="E:\Mis documentos\Escritorio\One Drive\OneDrive\Ingenieria de requisitos\Ingenieria de Requisitos\Proyecto\02_Diseño\Diagrama de despliegue\DIAGRAMA_DE_DESPLIEGUE3.jpg"/>
-                    <pic:cNvPicPr>
-                      <a:picLocks noChangeAspect="1" noChangeArrowheads="1"/>
-                    </pic:cNvPicPr>
-                  </pic:nvPicPr>
-                  <pic:blipFill>
-                    <a:blip r:embed="rId28">
-                      <a:extLst>
-                        <a:ext uri="{28A0092B-C50C-407E-A947-70E740481C1C}">
-                          <a14:useLocalDpi xmlns:a14="http://schemas.microsoft.com/office/drawing/2010/main" val="0"/>
-                        </a:ext>
-                      </a:extLst>
-                    </a:blip>
-                    <a:srcRect/>
-                    <a:stretch>
-                      <a:fillRect/>
-                    </a:stretch>
-                  </pic:blipFill>
-                  <pic:spPr bwMode="auto">
-                    <a:xfrm>
-                      <a:off x="0" y="0"/>
-                      <a:ext cx="5400040" cy="2762144"/>
-                    </a:xfrm>
-                    <a:prstGeom prst="rect">
-                      <a:avLst/>
-                    </a:prstGeom>
-                    <a:noFill/>
-                    <a:ln>
-                      <a:noFill/>
-                    </a:ln>
-                  </pic:spPr>
-                </pic:pic>
-              </a:graphicData>
-            </a:graphic>
-          </wp:inline>
-        </w:drawing>
-      </w:r>
-    </w:p>
     <w:sectPr>
-      <w:headerReference w:type="default" r:id="rId29"/>
+      <w:headerReference w:type="default" r:id="rId23"/>
       <w:pgSz w:w="11906" w:h="16838"/>
       <w:pgMar w:top="1417" w:right="1701" w:bottom="1417" w:left="1701" w:header="708" w:footer="708" w:gutter="0"/>
       <w:cols w:space="708"/>
@@ -4944,7 +3776,7 @@
 </file>
 
 <file path=word/endnotes.xml><?xml version="1.0" encoding="utf-8"?>
-<w:endnotes xmlns:wpc="http://schemas.microsoft.com/office/word/2010/wordprocessingCanvas" xmlns:mc="http://schemas.openxmlformats.org/markup-compatibility/2006" xmlns:o="urn:schemas-microsoft-com:office:office" xmlns:r="http://schemas.openxmlformats.org/officeDocument/2006/relationships" xmlns:m="http://schemas.openxmlformats.org/officeDocument/2006/math" xmlns:v="urn:schemas-microsoft-com:vml" xmlns:wp14="http://schemas.microsoft.com/office/word/2010/wordprocessingDrawing" xmlns:wp="http://schemas.openxmlformats.org/drawingml/2006/wordprocessingDrawing" xmlns:w10="urn:schemas-microsoft-com:office:word" xmlns:w="http://schemas.openxmlformats.org/wordprocessingml/2006/main" xmlns:w14="http://schemas.microsoft.com/office/word/2010/wordml" xmlns:w15="http://schemas.microsoft.com/office/word/2012/wordml" xmlns:wpg="http://schemas.microsoft.com/office/word/2010/wordprocessingGroup" xmlns:wpi="http://schemas.microsoft.com/office/word/2010/wordprocessingInk" xmlns:wne="http://schemas.microsoft.com/office/word/2006/wordml" xmlns:wps="http://schemas.microsoft.com/office/word/2010/wordprocessingShape" mc:Ignorable="w14 w15 wp14">
+<w:endnotes xmlns:wpc="http://schemas.microsoft.com/office/word/2010/wordprocessingCanvas" xmlns:cx="http://schemas.microsoft.com/office/drawing/2014/chartex" xmlns:mc="http://schemas.openxmlformats.org/markup-compatibility/2006" xmlns:o="urn:schemas-microsoft-com:office:office" xmlns:r="http://schemas.openxmlformats.org/officeDocument/2006/relationships" xmlns:m="http://schemas.openxmlformats.org/officeDocument/2006/math" xmlns:v="urn:schemas-microsoft-com:vml" xmlns:wp14="http://schemas.microsoft.com/office/word/2010/wordprocessingDrawing" xmlns:wp="http://schemas.openxmlformats.org/drawingml/2006/wordprocessingDrawing" xmlns:w10="urn:schemas-microsoft-com:office:word" xmlns:w="http://schemas.openxmlformats.org/wordprocessingml/2006/main" xmlns:w14="http://schemas.microsoft.com/office/word/2010/wordml" xmlns:w15="http://schemas.microsoft.com/office/word/2012/wordml" xmlns:w16se="http://schemas.microsoft.com/office/word/2015/wordml/symex" xmlns:wpg="http://schemas.microsoft.com/office/word/2010/wordprocessingGroup" xmlns:wpi="http://schemas.microsoft.com/office/word/2010/wordprocessingInk" xmlns:wne="http://schemas.microsoft.com/office/word/2006/wordml" xmlns:wps="http://schemas.microsoft.com/office/word/2010/wordprocessingShape" mc:Ignorable="w14 w15 w16se wp14">
   <w:endnote w:type="separator" w:id="-1">
     <w:p>
       <w:pPr>
@@ -4969,7 +3801,7 @@
 </file>
 
 <file path=word/footnotes.xml><?xml version="1.0" encoding="utf-8"?>
-<w:footnotes xmlns:wpc="http://schemas.microsoft.com/office/word/2010/wordprocessingCanvas" xmlns:mc="http://schemas.openxmlformats.org/markup-compatibility/2006" xmlns:o="urn:schemas-microsoft-com:office:office" xmlns:r="http://schemas.openxmlformats.org/officeDocument/2006/relationships" xmlns:m="http://schemas.openxmlformats.org/officeDocument/2006/math" xmlns:v="urn:schemas-microsoft-com:vml" xmlns:wp14="http://schemas.microsoft.com/office/word/2010/wordprocessingDrawing" xmlns:wp="http://schemas.openxmlformats.org/drawingml/2006/wordprocessingDrawing" xmlns:w10="urn:schemas-microsoft-com:office:word" xmlns:w="http://schemas.openxmlformats.org/wordprocessingml/2006/main" xmlns:w14="http://schemas.microsoft.com/office/word/2010/wordml" xmlns:w15="http://schemas.microsoft.com/office/word/2012/wordml" xmlns:wpg="http://schemas.microsoft.com/office/word/2010/wordprocessingGroup" xmlns:wpi="http://schemas.microsoft.com/office/word/2010/wordprocessingInk" xmlns:wne="http://schemas.microsoft.com/office/word/2006/wordml" xmlns:wps="http://schemas.microsoft.com/office/word/2010/wordprocessingShape" mc:Ignorable="w14 w15 wp14">
+<w:footnotes xmlns:wpc="http://schemas.microsoft.com/office/word/2010/wordprocessingCanvas" xmlns:cx="http://schemas.microsoft.com/office/drawing/2014/chartex" xmlns:mc="http://schemas.openxmlformats.org/markup-compatibility/2006" xmlns:o="urn:schemas-microsoft-com:office:office" xmlns:r="http://schemas.openxmlformats.org/officeDocument/2006/relationships" xmlns:m="http://schemas.openxmlformats.org/officeDocument/2006/math" xmlns:v="urn:schemas-microsoft-com:vml" xmlns:wp14="http://schemas.microsoft.com/office/word/2010/wordprocessingDrawing" xmlns:wp="http://schemas.openxmlformats.org/drawingml/2006/wordprocessingDrawing" xmlns:w10="urn:schemas-microsoft-com:office:word" xmlns:w="http://schemas.openxmlformats.org/wordprocessingml/2006/main" xmlns:w14="http://schemas.microsoft.com/office/word/2010/wordml" xmlns:w15="http://schemas.microsoft.com/office/word/2012/wordml" xmlns:w16se="http://schemas.microsoft.com/office/word/2015/wordml/symex" xmlns:wpg="http://schemas.microsoft.com/office/word/2010/wordprocessingGroup" xmlns:wpi="http://schemas.microsoft.com/office/word/2010/wordprocessingInk" xmlns:wne="http://schemas.microsoft.com/office/word/2006/wordml" xmlns:wps="http://schemas.microsoft.com/office/word/2010/wordprocessingShape" mc:Ignorable="w14 w15 w16se wp14">
   <w:footnote w:type="separator" w:id="-1">
     <w:p>
       <w:pPr>
@@ -4994,7 +3826,7 @@
 </file>
 
 <file path=word/header1.xml><?xml version="1.0" encoding="utf-8"?>
-<w:hdr xmlns:wpc="http://schemas.microsoft.com/office/word/2010/wordprocessingCanvas" xmlns:mc="http://schemas.openxmlformats.org/markup-compatibility/2006" xmlns:o="urn:schemas-microsoft-com:office:office" xmlns:r="http://schemas.openxmlformats.org/officeDocument/2006/relationships" xmlns:m="http://schemas.openxmlformats.org/officeDocument/2006/math" xmlns:v="urn:schemas-microsoft-com:vml" xmlns:wp14="http://schemas.microsoft.com/office/word/2010/wordprocessingDrawing" xmlns:wp="http://schemas.openxmlformats.org/drawingml/2006/wordprocessingDrawing" xmlns:w10="urn:schemas-microsoft-com:office:word" xmlns:w="http://schemas.openxmlformats.org/wordprocessingml/2006/main" xmlns:w14="http://schemas.microsoft.com/office/word/2010/wordml" xmlns:w15="http://schemas.microsoft.com/office/word/2012/wordml" xmlns:wpg="http://schemas.microsoft.com/office/word/2010/wordprocessingGroup" xmlns:wpi="http://schemas.microsoft.com/office/word/2010/wordprocessingInk" xmlns:wne="http://schemas.microsoft.com/office/word/2006/wordml" xmlns:wps="http://schemas.microsoft.com/office/word/2010/wordprocessingShape" mc:Ignorable="w14 w15 wp14">
+<w:hdr xmlns:wpc="http://schemas.microsoft.com/office/word/2010/wordprocessingCanvas" xmlns:cx="http://schemas.microsoft.com/office/drawing/2014/chartex" xmlns:mc="http://schemas.openxmlformats.org/markup-compatibility/2006" xmlns:o="urn:schemas-microsoft-com:office:office" xmlns:r="http://schemas.openxmlformats.org/officeDocument/2006/relationships" xmlns:m="http://schemas.openxmlformats.org/officeDocument/2006/math" xmlns:v="urn:schemas-microsoft-com:vml" xmlns:wp14="http://schemas.microsoft.com/office/word/2010/wordprocessingDrawing" xmlns:wp="http://schemas.openxmlformats.org/drawingml/2006/wordprocessingDrawing" xmlns:w10="urn:schemas-microsoft-com:office:word" xmlns:w="http://schemas.openxmlformats.org/wordprocessingml/2006/main" xmlns:w14="http://schemas.microsoft.com/office/word/2010/wordml" xmlns:w15="http://schemas.microsoft.com/office/word/2012/wordml" xmlns:w16se="http://schemas.microsoft.com/office/word/2015/wordml/symex" xmlns:wpg="http://schemas.microsoft.com/office/word/2010/wordprocessingGroup" xmlns:wpi="http://schemas.microsoft.com/office/word/2010/wordprocessingInk" xmlns:wne="http://schemas.microsoft.com/office/word/2006/wordml" xmlns:wps="http://schemas.microsoft.com/office/word/2010/wordprocessingShape" mc:Ignorable="w14 w15 w16se wp14">
   <w:tbl>
     <w:tblPr>
       <w:tblStyle w:val="Tablaconcuadrcula"/>
@@ -5089,21 +3921,7 @@
             <w:rPr>
               <w:rFonts w:ascii="Arial" w:eastAsia="Arial" w:hAnsi="Arial" w:cs="Arial"/>
             </w:rPr>
-            <w:t xml:space="preserve"> </w:t>
-          </w:r>
-          <w:proofErr w:type="spellStart"/>
-          <w:r>
-            <w:rPr>
-              <w:rFonts w:ascii="Arial" w:eastAsia="Arial" w:hAnsi="Arial" w:cs="Arial"/>
-            </w:rPr>
-            <w:t>Fitness</w:t>
-          </w:r>
-          <w:proofErr w:type="spellEnd"/>
-          <w:r>
-            <w:rPr>
-              <w:rFonts w:ascii="Arial" w:eastAsia="Arial" w:hAnsi="Arial" w:cs="Arial"/>
-            </w:rPr>
-            <w:t xml:space="preserve"> </w:t>
+            <w:t xml:space="preserve"> Fitness </w:t>
           </w:r>
           <w:proofErr w:type="spellStart"/>
           <w:r>
@@ -5130,13 +3948,13 @@
             <w:rPr>
               <w:rFonts w:ascii="Arial" w:eastAsia="Arial" w:hAnsi="Arial" w:cs="Arial"/>
             </w:rPr>
-            <w:t>Date:           &lt;&lt;09/06</w:t>
+            <w:t>Date:           &lt;&lt;31/08/2018</w:t>
           </w:r>
           <w:r>
             <w:rPr>
               <w:rFonts w:ascii="Arial" w:eastAsia="Arial" w:hAnsi="Arial" w:cs="Arial"/>
             </w:rPr>
-            <w:t>/2017&gt;&gt;</w:t>
+            <w:t>&gt;&gt;</w:t>
           </w:r>
         </w:p>
       </w:tc>
@@ -5151,8 +3969,8 @@
 </file>
 
 <file path=word/numbering.xml><?xml version="1.0" encoding="utf-8"?>
-<w:numbering xmlns:wpc="http://schemas.microsoft.com/office/word/2010/wordprocessingCanvas" xmlns:mc="http://schemas.openxmlformats.org/markup-compatibility/2006" xmlns:o="urn:schemas-microsoft-com:office:office" xmlns:r="http://schemas.openxmlformats.org/officeDocument/2006/relationships" xmlns:m="http://schemas.openxmlformats.org/officeDocument/2006/math" xmlns:v="urn:schemas-microsoft-com:vml" xmlns:wp14="http://schemas.microsoft.com/office/word/2010/wordprocessingDrawing" xmlns:wp="http://schemas.openxmlformats.org/drawingml/2006/wordprocessingDrawing" xmlns:w10="urn:schemas-microsoft-com:office:word" xmlns:w="http://schemas.openxmlformats.org/wordprocessingml/2006/main" xmlns:w14="http://schemas.microsoft.com/office/word/2010/wordml" xmlns:w15="http://schemas.microsoft.com/office/word/2012/wordml" xmlns:wpg="http://schemas.microsoft.com/office/word/2010/wordprocessingGroup" xmlns:wpi="http://schemas.microsoft.com/office/word/2010/wordprocessingInk" xmlns:wne="http://schemas.microsoft.com/office/word/2006/wordml" xmlns:wps="http://schemas.microsoft.com/office/word/2010/wordprocessingShape" mc:Ignorable="w14 w15 wp14">
-  <w:abstractNum w:abstractNumId="0">
+<w:numbering xmlns:wpc="http://schemas.microsoft.com/office/word/2010/wordprocessingCanvas" xmlns:cx="http://schemas.microsoft.com/office/drawing/2014/chartex" xmlns:mc="http://schemas.openxmlformats.org/markup-compatibility/2006" xmlns:o="urn:schemas-microsoft-com:office:office" xmlns:r="http://schemas.openxmlformats.org/officeDocument/2006/relationships" xmlns:m="http://schemas.openxmlformats.org/officeDocument/2006/math" xmlns:v="urn:schemas-microsoft-com:vml" xmlns:wp14="http://schemas.microsoft.com/office/word/2010/wordprocessingDrawing" xmlns:wp="http://schemas.openxmlformats.org/drawingml/2006/wordprocessingDrawing" xmlns:w10="urn:schemas-microsoft-com:office:word" xmlns:w="http://schemas.openxmlformats.org/wordprocessingml/2006/main" xmlns:w14="http://schemas.microsoft.com/office/word/2010/wordml" xmlns:w15="http://schemas.microsoft.com/office/word/2012/wordml" xmlns:w16se="http://schemas.microsoft.com/office/word/2015/wordml/symex" xmlns:wpg="http://schemas.microsoft.com/office/word/2010/wordprocessingGroup" xmlns:wpi="http://schemas.microsoft.com/office/word/2010/wordprocessingInk" xmlns:wne="http://schemas.microsoft.com/office/word/2006/wordml" xmlns:wps="http://schemas.microsoft.com/office/word/2010/wordprocessingShape" mc:Ignorable="w14 w15 w16se wp14">
+  <w:abstractNum w:abstractNumId="0" w15:restartNumberingAfterBreak="0">
     <w:nsid w:val="095112A5"/>
     <w:multiLevelType w:val="hybridMultilevel"/>
     <w:tmpl w:val="B7C21E7A"/>
@@ -5241,7 +4059,7 @@
       </w:pPr>
     </w:lvl>
   </w:abstractNum>
-  <w:abstractNum w:abstractNumId="1">
+  <w:abstractNum w:abstractNumId="1" w15:restartNumberingAfterBreak="0">
     <w:nsid w:val="783E2718"/>
     <w:multiLevelType w:val="hybridMultilevel"/>
     <w:tmpl w:val="9522B780"/>
@@ -5330,7 +4148,7 @@
       </w:pPr>
     </w:lvl>
   </w:abstractNum>
-  <w:abstractNum w:abstractNumId="2">
+  <w:abstractNum w:abstractNumId="2" w15:restartNumberingAfterBreak="0">
     <w:nsid w:val="7B5C5BB3"/>
     <w:multiLevelType w:val="hybridMultilevel"/>
     <w:tmpl w:val="9CEA4006"/>
@@ -5419,7 +4237,7 @@
       </w:pPr>
     </w:lvl>
   </w:abstractNum>
-  <w:abstractNum w:abstractNumId="3">
+  <w:abstractNum w:abstractNumId="3" w15:restartNumberingAfterBreak="0">
     <w:nsid w:val="7CA80468"/>
     <w:multiLevelType w:val="hybridMultilevel"/>
     <w:tmpl w:val="90CC4FD2"/>
@@ -5521,7 +4339,7 @@
 </file>
 
 <file path=word/styles.xml><?xml version="1.0" encoding="utf-8"?>
-<w:styles xmlns:mc="http://schemas.openxmlformats.org/markup-compatibility/2006" xmlns:r="http://schemas.openxmlformats.org/officeDocument/2006/relationships" xmlns:w="http://schemas.openxmlformats.org/wordprocessingml/2006/main" xmlns:w14="http://schemas.microsoft.com/office/word/2010/wordml" xmlns:w15="http://schemas.microsoft.com/office/word/2012/wordml" mc:Ignorable="w14 w15">
+<w:styles xmlns:mc="http://schemas.openxmlformats.org/markup-compatibility/2006" xmlns:r="http://schemas.openxmlformats.org/officeDocument/2006/relationships" xmlns:w="http://schemas.openxmlformats.org/wordprocessingml/2006/main" xmlns:w14="http://schemas.microsoft.com/office/word/2010/wordml" xmlns:w15="http://schemas.microsoft.com/office/word/2012/wordml" xmlns:w16se="http://schemas.microsoft.com/office/word/2015/wordml/symex" mc:Ignorable="w14 w15 w16se">
   <w:docDefaults>
     <w:rPrDefault>
       <w:rPr>
@@ -6061,7 +4879,6 @@
       <w:lang w:val="es-CO"/>
     </w:rPr>
     <w:tblPr>
-      <w:tblInd w:w="0" w:type="dxa"/>
       <w:tblBorders>
         <w:top w:val="single" w:sz="4" w:space="0" w:color="auto"/>
         <w:left w:val="single" w:sz="4" w:space="0" w:color="auto"/>
@@ -6070,12 +4887,6 @@
         <w:insideH w:val="single" w:sz="4" w:space="0" w:color="auto"/>
         <w:insideV w:val="single" w:sz="4" w:space="0" w:color="auto"/>
       </w:tblBorders>
-      <w:tblCellMar>
-        <w:top w:w="0" w:type="dxa"/>
-        <w:left w:w="108" w:type="dxa"/>
-        <w:bottom w:w="0" w:type="dxa"/>
-        <w:right w:w="108" w:type="dxa"/>
-      </w:tblCellMar>
     </w:tblPr>
   </w:style>
   <w:style w:type="paragraph" w:styleId="Subttulo">
@@ -6112,12 +4923,12 @@
       <w:lang w:val="es-CO" w:eastAsia="es-CO"/>
     </w:rPr>
   </w:style>
-  <w:style w:type="paragraph" w:styleId="Puesto">
+  <w:style w:type="paragraph" w:styleId="Ttulo">
     <w:name w:val="Title"/>
     <w:aliases w:val="Titulo 3,titulo pequeño 2"/>
     <w:basedOn w:val="Normal"/>
     <w:next w:val="Normal"/>
-    <w:link w:val="PuestoCar"/>
+    <w:link w:val="TtuloCar"/>
     <w:uiPriority w:val="10"/>
     <w:qFormat/>
     <w:rsid w:val="000A4965"/>
@@ -6134,11 +4945,11 @@
       <w:lang w:val="es-CO"/>
     </w:rPr>
   </w:style>
-  <w:style w:type="character" w:customStyle="1" w:styleId="PuestoCar">
-    <w:name w:val="Puesto Car"/>
+  <w:style w:type="character" w:customStyle="1" w:styleId="TtuloCar">
+    <w:name w:val="Título Car"/>
     <w:aliases w:val="Titulo 3 Car,titulo pequeño 2 Car"/>
     <w:basedOn w:val="Fuentedeprrafopredeter"/>
-    <w:link w:val="Puesto"/>
+    <w:link w:val="Ttulo"/>
     <w:uiPriority w:val="10"/>
     <w:rsid w:val="000A4965"/>
     <w:rPr>
@@ -6217,7 +5028,7 @@
       <w:szCs w:val="26"/>
     </w:rPr>
   </w:style>
-  <w:style w:type="paragraph" w:styleId="TtulodeTDC">
+  <w:style w:type="paragraph" w:styleId="TtuloTDC">
     <w:name w:val="TOC Heading"/>
     <w:basedOn w:val="Ttulo1"/>
     <w:next w:val="Normal"/>
@@ -6589,7 +5400,7 @@
 </file>
 
 <file path=customXml/itemProps1.xml><?xml version="1.0" encoding="utf-8"?>
-<ds:datastoreItem xmlns:ds="http://schemas.openxmlformats.org/officeDocument/2006/customXml" ds:itemID="{2653EBE8-4BD4-45B9-A052-1DB4B0A6DA90}">
+<ds:datastoreItem xmlns:ds="http://schemas.openxmlformats.org/officeDocument/2006/customXml" ds:itemID="{D7963C6C-9DD6-4C67-A14F-2A80D68E0E67}">
   <ds:schemaRefs>
     <ds:schemaRef ds:uri="http://schemas.openxmlformats.org/officeDocument/2006/bibliography"/>
   </ds:schemaRefs>

</xml_diff>